<commit_message>
RPS lab 9 report added
</commit_message>
<xml_diff>
--- a/RPS/лаб 9.docx
+++ b/RPS/лаб 9.docx
@@ -515,7 +515,6 @@
         <w:rPr>
           <w:rFonts w:ascii="Times New Roman" w:hAnsi="Times New Roman" w:cs="Times New Roman"/>
           <w:sz w:val="28"/>
-          <w:lang w:val="en-US"/>
         </w:rPr>
       </w:pPr>
       <w:r>
@@ -559,7 +558,6 @@
         <w:rPr>
           <w:rFonts w:ascii="Times New Roman" w:hAnsi="Times New Roman" w:cs="Times New Roman"/>
           <w:sz w:val="28"/>
-          <w:lang w:val="en-US"/>
         </w:rPr>
         <w:t>9</w:t>
       </w:r>
@@ -1058,7 +1056,7 @@
           </mc:Choice>
           <mc:Fallback>
             <w:pict>
-              <v:rect w14:anchorId="29F7B797" id="Прямоугольник 2" o:spid="_x0000_s1026" style="position:absolute;margin-left:155.65pt;margin-top:35pt;width:154.65pt;height:32.55pt;z-index:251633664;visibility:visible;mso-wrap-style:square;mso-wrap-distance-left:9pt;mso-wrap-distance-top:0;mso-wrap-distance-right:9pt;mso-wrap-distance-bottom:0;mso-position-horizontal:absolute;mso-position-horizontal-relative:margin;mso-position-vertical:absolute;mso-position-vertical-relative:text;v-text-anchor:middle" o:gfxdata="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" fillcolor="white [3212]" strokecolor="white [3212]" strokeweight="2pt">
+              <v:rect w14:anchorId="0A7E972E" id="Прямоугольник 2" o:spid="_x0000_s1026" style="position:absolute;margin-left:155.65pt;margin-top:35pt;width:154.65pt;height:32.55pt;z-index:251633664;visibility:visible;mso-wrap-style:square;mso-wrap-distance-left:9pt;mso-wrap-distance-top:0;mso-wrap-distance-right:9pt;mso-wrap-distance-bottom:0;mso-position-horizontal:absolute;mso-position-horizontal-relative:margin;mso-position-vertical:absolute;mso-position-vertical-relative:text;v-text-anchor:middle" o:gfxdata="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" fillcolor="white [3212]" strokecolor="white [3212]" strokeweight="2pt">
                 <w10:wrap anchorx="margin"/>
               </v:rect>
             </w:pict>
@@ -1244,10 +1242,7 @@
         <w:ind w:firstLine="0"/>
       </w:pPr>
       <w:r>
-        <w:t>Для сравнения реализаций был выбран метод факторизации чисел.</w:t>
-      </w:r>
-      <w:r>
-        <w:t xml:space="preserve"> В качестве входных данных использовались массивы чисел.</w:t>
+        <w:t>Для сравнения реализаций был выбран метод факторизации чисел. В качестве входных данных использовались массивы чисел.</w:t>
       </w:r>
     </w:p>
     <w:p>
@@ -1262,6 +1257,7 @@
     <w:p>
       <w:pPr>
         <w:pStyle w:val="Times14"/>
+        <w:ind w:firstLine="720"/>
       </w:pPr>
       <w:r>
         <w:t>Таблица 1 – Результаты тестирования</w:t>
@@ -1275,15 +1271,16 @@
         <w:tblLook w:val="04A0" w:firstRow="1" w:lastRow="0" w:firstColumn="1" w:lastColumn="0" w:noHBand="0" w:noVBand="1"/>
       </w:tblPr>
       <w:tblGrid>
-        <w:gridCol w:w="585"/>
-        <w:gridCol w:w="3090"/>
+        <w:gridCol w:w="573"/>
+        <w:gridCol w:w="2110"/>
         <w:gridCol w:w="2126"/>
-        <w:gridCol w:w="1968"/>
+        <w:gridCol w:w="2126"/>
+        <w:gridCol w:w="2086"/>
       </w:tblGrid>
       <w:tr>
         <w:tc>
           <w:tcPr>
-            <w:tcW w:w="585" w:type="dxa"/>
+            <w:tcW w:w="573" w:type="dxa"/>
           </w:tcPr>
           <w:p>
             <w:pPr>
@@ -1298,7 +1295,7 @@
         </w:tc>
         <w:tc>
           <w:tcPr>
-            <w:tcW w:w="3090" w:type="dxa"/>
+            <w:tcW w:w="2110" w:type="dxa"/>
           </w:tcPr>
           <w:p>
             <w:pPr>
@@ -1334,7 +1331,7 @@
         </w:tc>
         <w:tc>
           <w:tcPr>
-            <w:tcW w:w="1968" w:type="dxa"/>
+            <w:tcW w:w="2126" w:type="dxa"/>
           </w:tcPr>
           <w:p>
             <w:pPr>
@@ -1350,11 +1347,26 @@
             </w:r>
           </w:p>
         </w:tc>
+        <w:tc>
+          <w:tcPr>
+            <w:tcW w:w="2086" w:type="dxa"/>
+          </w:tcPr>
+          <w:p>
+            <w:pPr>
+              <w:pStyle w:val="Times14"/>
+              <w:ind w:firstLine="0"/>
+              <w:jc w:val="center"/>
+            </w:pPr>
+            <w:r>
+              <w:t>Ускорение</w:t>
+            </w:r>
+          </w:p>
+        </w:tc>
       </w:tr>
       <w:tr>
         <w:tc>
           <w:tcPr>
-            <w:tcW w:w="585" w:type="dxa"/>
+            <w:tcW w:w="573" w:type="dxa"/>
           </w:tcPr>
           <w:p>
             <w:pPr>
@@ -1369,7 +1381,7 @@
         </w:tc>
         <w:tc>
           <w:tcPr>
-            <w:tcW w:w="3090" w:type="dxa"/>
+            <w:tcW w:w="2110" w:type="dxa"/>
           </w:tcPr>
           <w:p>
             <w:pPr>
@@ -1377,6 +1389,9 @@
               <w:ind w:firstLine="0"/>
               <w:jc w:val="center"/>
             </w:pPr>
+            <w:r>
+              <w:t>10</w:t>
+            </w:r>
           </w:p>
         </w:tc>
         <w:tc>
@@ -1390,13 +1405,22 @@
               <w:jc w:val="center"/>
             </w:pPr>
             <w:r>
-              <w:t>0.18</w:t>
+              <w:t>0</w:t>
+            </w:r>
+            <w:r>
+              <w:rPr>
+                <w:lang w:val="en-US"/>
+              </w:rPr>
+              <w:t>,</w:t>
+            </w:r>
+            <w:r>
+              <w:t>023</w:t>
             </w:r>
           </w:p>
         </w:tc>
         <w:tc>
           <w:tcPr>
-            <w:tcW w:w="1968" w:type="dxa"/>
+            <w:tcW w:w="2126" w:type="dxa"/>
           </w:tcPr>
           <w:p>
             <w:pPr>
@@ -1405,7 +1429,35 @@
               <w:jc w:val="center"/>
             </w:pPr>
             <w:r>
-              <w:t>0.0019</w:t>
+              <w:t>0</w:t>
+            </w:r>
+            <w:r>
+              <w:rPr>
+                <w:lang w:val="en-US"/>
+              </w:rPr>
+              <w:t>,</w:t>
+            </w:r>
+            <w:r>
+              <w:t>001</w:t>
+            </w:r>
+          </w:p>
+        </w:tc>
+        <w:tc>
+          <w:tcPr>
+            <w:tcW w:w="2086" w:type="dxa"/>
+            <w:vAlign w:val="bottom"/>
+          </w:tcPr>
+          <w:p>
+            <w:pPr>
+              <w:pStyle w:val="Times14"/>
+              <w:ind w:firstLine="0"/>
+              <w:jc w:val="center"/>
+            </w:pPr>
+            <w:r>
+              <w:rPr>
+                <w:color w:val="000000"/>
+              </w:rPr>
+              <w:t>23,00</w:t>
             </w:r>
           </w:p>
         </w:tc>
@@ -1413,7 +1465,7 @@
       <w:tr>
         <w:tc>
           <w:tcPr>
-            <w:tcW w:w="585" w:type="dxa"/>
+            <w:tcW w:w="573" w:type="dxa"/>
           </w:tcPr>
           <w:p>
             <w:pPr>
@@ -1428,17 +1480,17 @@
         </w:tc>
         <w:tc>
           <w:tcPr>
-            <w:tcW w:w="3090" w:type="dxa"/>
+            <w:tcW w:w="2110" w:type="dxa"/>
           </w:tcPr>
           <w:p>
             <w:pPr>
               <w:pStyle w:val="Times14"/>
               <w:ind w:firstLine="0"/>
               <w:jc w:val="center"/>
-              <w:rPr>
-                <w:lang w:val="en-US"/>
-              </w:rPr>
             </w:pPr>
+            <w:r>
+              <w:t>50</w:t>
+            </w:r>
           </w:p>
         </w:tc>
         <w:tc>
@@ -1458,61 +1510,20 @@
               <w:rPr>
                 <w:lang w:val="en-US"/>
               </w:rPr>
-              <w:t>0.99</w:t>
+              <w:t>6</w:t>
             </w:r>
-          </w:p>
-        </w:tc>
-        <w:tc>
-          <w:tcPr>
-            <w:tcW w:w="1968" w:type="dxa"/>
-          </w:tcPr>
-          <w:p>
-            <w:pPr>
-              <w:pStyle w:val="Times14"/>
-              <w:ind w:firstLine="0"/>
-              <w:jc w:val="center"/>
-              <w:rPr>
-                <w:lang w:val="en-US"/>
-              </w:rPr>
-            </w:pPr>
             <w:r>
               <w:rPr>
                 <w:lang w:val="en-US"/>
               </w:rPr>
-              <w:t>0.0098</w:t>
+              <w:t>,</w:t>
             </w:r>
-          </w:p>
-        </w:tc>
-      </w:tr>
-      <w:tr>
-        <w:tc>
-          <w:tcPr>
-            <w:tcW w:w="585" w:type="dxa"/>
-          </w:tcPr>
-          <w:p>
-            <w:pPr>
-              <w:pStyle w:val="Times14"/>
-              <w:ind w:firstLine="0"/>
-              <w:jc w:val="center"/>
-            </w:pPr>
             <w:r>
-              <w:t>3</w:t>
-            </w:r>
-          </w:p>
-        </w:tc>
-        <w:tc>
-          <w:tcPr>
-            <w:tcW w:w="3090" w:type="dxa"/>
-          </w:tcPr>
-          <w:p>
-            <w:pPr>
-              <w:pStyle w:val="Times14"/>
-              <w:ind w:firstLine="0"/>
-              <w:jc w:val="center"/>
               <w:rPr>
                 <w:lang w:val="en-US"/>
               </w:rPr>
-            </w:pPr>
+              <w:t>123</w:t>
+            </w:r>
           </w:p>
         </w:tc>
         <w:tc>
@@ -1532,13 +1543,26 @@
               <w:rPr>
                 <w:lang w:val="en-US"/>
               </w:rPr>
-              <w:t>1.13</w:t>
+              <w:t>0</w:t>
+            </w:r>
+            <w:r>
+              <w:rPr>
+                <w:lang w:val="en-US"/>
+              </w:rPr>
+              <w:t>,</w:t>
+            </w:r>
+            <w:r>
+              <w:rPr>
+                <w:lang w:val="en-US"/>
+              </w:rPr>
+              <w:t>332</w:t>
             </w:r>
           </w:p>
         </w:tc>
         <w:tc>
           <w:tcPr>
-            <w:tcW w:w="1968" w:type="dxa"/>
+            <w:tcW w:w="2086" w:type="dxa"/>
+            <w:vAlign w:val="bottom"/>
           </w:tcPr>
           <w:p>
             <w:pPr>
@@ -1551,9 +1575,9 @@
             </w:pPr>
             <w:r>
               <w:rPr>
-                <w:lang w:val="en-US"/>
+                <w:color w:val="000000"/>
               </w:rPr>
-              <w:t>0.0120</w:t>
+              <w:t>18,44</w:t>
             </w:r>
           </w:p>
         </w:tc>
@@ -1561,7 +1585,7 @@
       <w:tr>
         <w:tc>
           <w:tcPr>
-            <w:tcW w:w="585" w:type="dxa"/>
+            <w:tcW w:w="573" w:type="dxa"/>
           </w:tcPr>
           <w:p>
             <w:pPr>
@@ -1570,23 +1594,23 @@
               <w:jc w:val="center"/>
             </w:pPr>
             <w:r>
-              <w:t>4</w:t>
+              <w:t>3</w:t>
             </w:r>
           </w:p>
         </w:tc>
         <w:tc>
           <w:tcPr>
-            <w:tcW w:w="3090" w:type="dxa"/>
+            <w:tcW w:w="2110" w:type="dxa"/>
           </w:tcPr>
           <w:p>
             <w:pPr>
               <w:pStyle w:val="Times14"/>
               <w:ind w:firstLine="0"/>
               <w:jc w:val="center"/>
-              <w:rPr>
-                <w:lang w:val="en-US"/>
-              </w:rPr>
             </w:pPr>
+            <w:r>
+              <w:t>100</w:t>
+            </w:r>
           </w:p>
         </w:tc>
         <w:tc>
@@ -1606,13 +1630,25 @@
               <w:rPr>
                 <w:lang w:val="en-US"/>
               </w:rPr>
-              <w:t>5.95</w:t>
+              <w:t>11</w:t>
+            </w:r>
+            <w:r>
+              <w:rPr>
+                <w:lang w:val="en-US"/>
+              </w:rPr>
+              <w:t>,</w:t>
+            </w:r>
+            <w:r>
+              <w:rPr>
+                <w:lang w:val="en-US"/>
+              </w:rPr>
+              <w:t>927</w:t>
             </w:r>
           </w:p>
         </w:tc>
         <w:tc>
           <w:tcPr>
-            <w:tcW w:w="1968" w:type="dxa"/>
+            <w:tcW w:w="2126" w:type="dxa"/>
           </w:tcPr>
           <w:p>
             <w:pPr>
@@ -1627,7 +1663,281 @@
               <w:rPr>
                 <w:lang w:val="en-US"/>
               </w:rPr>
-              <w:t>1.5700</w:t>
+              <w:t>0</w:t>
+            </w:r>
+            <w:r>
+              <w:rPr>
+                <w:lang w:val="en-US"/>
+              </w:rPr>
+              <w:t>,</w:t>
+            </w:r>
+            <w:r>
+              <w:rPr>
+                <w:lang w:val="en-US"/>
+              </w:rPr>
+              <w:t>658</w:t>
+            </w:r>
+          </w:p>
+        </w:tc>
+        <w:tc>
+          <w:tcPr>
+            <w:tcW w:w="2086" w:type="dxa"/>
+            <w:vAlign w:val="bottom"/>
+          </w:tcPr>
+          <w:p>
+            <w:pPr>
+              <w:pStyle w:val="Times14"/>
+              <w:ind w:firstLine="0"/>
+              <w:jc w:val="center"/>
+              <w:rPr>
+                <w:lang w:val="en-US"/>
+              </w:rPr>
+            </w:pPr>
+            <w:r>
+              <w:rPr>
+                <w:color w:val="000000"/>
+              </w:rPr>
+              <w:t>18,13</w:t>
+            </w:r>
+          </w:p>
+        </w:tc>
+      </w:tr>
+      <w:tr>
+        <w:tc>
+          <w:tcPr>
+            <w:tcW w:w="573" w:type="dxa"/>
+          </w:tcPr>
+          <w:p>
+            <w:pPr>
+              <w:pStyle w:val="Times14"/>
+              <w:ind w:firstLine="0"/>
+              <w:jc w:val="center"/>
+            </w:pPr>
+            <w:r>
+              <w:t>4</w:t>
+            </w:r>
+          </w:p>
+        </w:tc>
+        <w:tc>
+          <w:tcPr>
+            <w:tcW w:w="2110" w:type="dxa"/>
+          </w:tcPr>
+          <w:p>
+            <w:pPr>
+              <w:pStyle w:val="Times14"/>
+              <w:ind w:firstLine="0"/>
+              <w:jc w:val="center"/>
+            </w:pPr>
+            <w:r>
+              <w:t>150</w:t>
+            </w:r>
+          </w:p>
+        </w:tc>
+        <w:tc>
+          <w:tcPr>
+            <w:tcW w:w="2126" w:type="dxa"/>
+          </w:tcPr>
+          <w:p>
+            <w:pPr>
+              <w:pStyle w:val="Times14"/>
+              <w:ind w:firstLine="0"/>
+              <w:jc w:val="center"/>
+              <w:rPr>
+                <w:lang w:val="en-US"/>
+              </w:rPr>
+            </w:pPr>
+            <w:r>
+              <w:rPr>
+                <w:lang w:val="en-US"/>
+              </w:rPr>
+              <w:t>32</w:t>
+            </w:r>
+            <w:r>
+              <w:rPr>
+                <w:lang w:val="en-US"/>
+              </w:rPr>
+              <w:t>,</w:t>
+            </w:r>
+            <w:r>
+              <w:rPr>
+                <w:lang w:val="en-US"/>
+              </w:rPr>
+              <w:t>598</w:t>
+            </w:r>
+          </w:p>
+        </w:tc>
+        <w:tc>
+          <w:tcPr>
+            <w:tcW w:w="2126" w:type="dxa"/>
+          </w:tcPr>
+          <w:p>
+            <w:pPr>
+              <w:pStyle w:val="Times14"/>
+              <w:ind w:firstLine="0"/>
+              <w:jc w:val="center"/>
+              <w:rPr>
+                <w:lang w:val="en-US"/>
+              </w:rPr>
+            </w:pPr>
+            <w:r>
+              <w:rPr>
+                <w:lang w:val="en-US"/>
+              </w:rPr>
+              <w:t>1</w:t>
+            </w:r>
+            <w:r>
+              <w:rPr>
+                <w:lang w:val="en-US"/>
+              </w:rPr>
+              <w:t>,</w:t>
+            </w:r>
+            <w:r>
+              <w:rPr>
+                <w:lang w:val="en-US"/>
+              </w:rPr>
+              <w:t>750</w:t>
+            </w:r>
+          </w:p>
+        </w:tc>
+        <w:tc>
+          <w:tcPr>
+            <w:tcW w:w="2086" w:type="dxa"/>
+            <w:vAlign w:val="bottom"/>
+          </w:tcPr>
+          <w:p>
+            <w:pPr>
+              <w:pStyle w:val="Times14"/>
+              <w:ind w:firstLine="0"/>
+              <w:jc w:val="center"/>
+              <w:rPr>
+                <w:lang w:val="en-US"/>
+              </w:rPr>
+            </w:pPr>
+            <w:r>
+              <w:rPr>
+                <w:color w:val="000000"/>
+              </w:rPr>
+              <w:t>18,63</w:t>
+            </w:r>
+          </w:p>
+        </w:tc>
+      </w:tr>
+      <w:tr>
+        <w:tc>
+          <w:tcPr>
+            <w:tcW w:w="573" w:type="dxa"/>
+          </w:tcPr>
+          <w:p>
+            <w:pPr>
+              <w:pStyle w:val="Times14"/>
+              <w:ind w:firstLine="0"/>
+              <w:jc w:val="center"/>
+            </w:pPr>
+            <w:r>
+              <w:t>5</w:t>
+            </w:r>
+          </w:p>
+        </w:tc>
+        <w:tc>
+          <w:tcPr>
+            <w:tcW w:w="2110" w:type="dxa"/>
+          </w:tcPr>
+          <w:p>
+            <w:pPr>
+              <w:pStyle w:val="Times14"/>
+              <w:ind w:firstLine="0"/>
+              <w:jc w:val="center"/>
+            </w:pPr>
+            <w:r>
+              <w:t>200</w:t>
+            </w:r>
+          </w:p>
+        </w:tc>
+        <w:tc>
+          <w:tcPr>
+            <w:tcW w:w="2126" w:type="dxa"/>
+          </w:tcPr>
+          <w:p>
+            <w:pPr>
+              <w:pStyle w:val="Times14"/>
+              <w:ind w:firstLine="0"/>
+              <w:jc w:val="center"/>
+              <w:rPr>
+                <w:lang w:val="en-US"/>
+              </w:rPr>
+            </w:pPr>
+            <w:r>
+              <w:rPr>
+                <w:lang w:val="en-US"/>
+              </w:rPr>
+              <w:t>39</w:t>
+            </w:r>
+            <w:r>
+              <w:rPr>
+                <w:lang w:val="en-US"/>
+              </w:rPr>
+              <w:t>,</w:t>
+            </w:r>
+            <w:r>
+              <w:rPr>
+                <w:lang w:val="en-US"/>
+              </w:rPr>
+              <w:t>498</w:t>
+            </w:r>
+          </w:p>
+        </w:tc>
+        <w:tc>
+          <w:tcPr>
+            <w:tcW w:w="2126" w:type="dxa"/>
+          </w:tcPr>
+          <w:p>
+            <w:pPr>
+              <w:pStyle w:val="Times14"/>
+              <w:ind w:firstLine="0"/>
+              <w:jc w:val="center"/>
+              <w:rPr>
+                <w:lang w:val="en-US"/>
+              </w:rPr>
+            </w:pPr>
+            <w:r>
+              <w:rPr>
+                <w:lang w:val="en-US"/>
+              </w:rPr>
+              <w:t>2</w:t>
+            </w:r>
+            <w:r>
+              <w:rPr>
+                <w:lang w:val="en-US"/>
+              </w:rPr>
+              <w:t>,</w:t>
+            </w:r>
+            <w:r>
+              <w:rPr>
+                <w:lang w:val="en-US"/>
+              </w:rPr>
+              <w:t>162</w:t>
+            </w:r>
+          </w:p>
+        </w:tc>
+        <w:tc>
+          <w:tcPr>
+            <w:tcW w:w="2086" w:type="dxa"/>
+            <w:vAlign w:val="bottom"/>
+          </w:tcPr>
+          <w:p>
+            <w:pPr>
+              <w:pStyle w:val="Times14"/>
+              <w:ind w:firstLine="0"/>
+              <w:jc w:val="center"/>
+              <w:rPr>
+                <w:lang w:val="en-US"/>
+              </w:rPr>
+            </w:pPr>
+            <w:r>
+              <w:rPr>
+                <w:color w:val="000000"/>
+              </w:rPr>
+              <w:t>18,27</w:t>
             </w:r>
           </w:p>
         </w:tc>
@@ -2149,7 +2459,6 @@
           <w:rFonts w:ascii="Times New Roman" w:eastAsia="Calibri" w:hAnsi="Times New Roman" w:cs="Times New Roman"/>
           <w:sz w:val="28"/>
           <w:szCs w:val="28"/>
-          <w:lang w:val="en-US"/>
         </w:rPr>
       </w:pPr>
       <w:r>
@@ -2165,7 +2474,6 @@
           <w:rFonts w:ascii="Times New Roman" w:eastAsia="Calibri" w:hAnsi="Times New Roman" w:cs="Times New Roman"/>
           <w:sz w:val="28"/>
           <w:szCs w:val="28"/>
-          <w:lang w:val="en-US"/>
         </w:rPr>
         <w:t xml:space="preserve"> </w:t>
       </w:r>
@@ -2189,7 +2497,6 @@
           <w:color w:val="000000"/>
           <w:sz w:val="23"/>
           <w:szCs w:val="23"/>
-          <w:lang w:val="en-US"/>
         </w:rPr>
       </w:pPr>
       <w:r>
@@ -2210,10 +2517,22 @@
           <w:color w:val="000000"/>
           <w:sz w:val="23"/>
           <w:szCs w:val="23"/>
-          <w:lang w:val="en-US"/>
-        </w:rPr>
-        <w:t>.py</w:t>
-      </w:r>
+        </w:rPr>
+        <w:t>.</w:t>
+      </w:r>
+      <w:proofErr w:type="spellStart"/>
+      <w:r>
+        <w:rPr>
+          <w:b/>
+          <w:bCs/>
+          <w:color w:val="000000"/>
+          <w:sz w:val="23"/>
+          <w:szCs w:val="23"/>
+          <w:lang w:val="en-US"/>
+        </w:rPr>
+        <w:t>py</w:t>
+      </w:r>
+      <w:proofErr w:type="spellEnd"/>
     </w:p>
     <w:p>
       <w:pPr>
@@ -3277,16 +3596,202 @@
           <w:color w:val="000000"/>
           <w:sz w:val="23"/>
           <w:szCs w:val="23"/>
-        </w:rPr>
-      </w:pPr>
+          <w:lang w:val="en-US"/>
+        </w:rPr>
+      </w:pPr>
+      <w:r>
+        <w:rPr>
+          <w:color w:val="000000"/>
+          <w:sz w:val="23"/>
+          <w:szCs w:val="23"/>
+          <w:lang w:val="en-US"/>
+        </w:rPr>
+        <w:t>if __name__ == "__main__":</w:t>
+      </w:r>
+    </w:p>
+    <w:p>
+      <w:pPr>
+        <w:pStyle w:val="af1"/>
+        <w:shd w:val="clear" w:color="auto" w:fill="FFFFFF"/>
+        <w:spacing w:before="0" w:beforeAutospacing="0" w:after="0" w:afterAutospacing="0"/>
+        <w:rPr>
+          <w:color w:val="000000"/>
+          <w:sz w:val="23"/>
+          <w:szCs w:val="23"/>
+          <w:lang w:val="en-US"/>
+        </w:rPr>
+      </w:pPr>
+      <w:r>
+        <w:rPr>
+          <w:color w:val="000000"/>
+          <w:sz w:val="23"/>
+          <w:szCs w:val="23"/>
+          <w:lang w:val="en-US"/>
+        </w:rPr>
+        <w:t xml:space="preserve">    </w:t>
+      </w:r>
+      <w:proofErr w:type="gramStart"/>
+      <w:r>
+        <w:rPr>
+          <w:color w:val="000000"/>
+          <w:sz w:val="23"/>
+          <w:szCs w:val="23"/>
+          <w:lang w:val="en-US"/>
+        </w:rPr>
+        <w:t>main(</w:t>
+      </w:r>
+      <w:proofErr w:type="gramEnd"/>
+      <w:r>
+        <w:rPr>
+          <w:color w:val="000000"/>
+          <w:sz w:val="23"/>
+          <w:szCs w:val="23"/>
+          <w:lang w:val="en-US"/>
+        </w:rPr>
+        <w:t>)</w:t>
+      </w:r>
+    </w:p>
+    <w:p>
+      <w:pPr>
+        <w:pStyle w:val="af1"/>
+        <w:shd w:val="clear" w:color="auto" w:fill="FFFFFF"/>
+        <w:spacing w:before="0" w:beforeAutospacing="0" w:after="0" w:afterAutospacing="0"/>
+        <w:rPr>
+          <w:b/>
+          <w:bCs/>
+          <w:color w:val="000000"/>
+          <w:sz w:val="23"/>
+          <w:szCs w:val="23"/>
+          <w:lang w:val="en-US"/>
+        </w:rPr>
+      </w:pPr>
+    </w:p>
+    <w:p>
+      <w:pPr>
+        <w:pStyle w:val="af1"/>
+        <w:shd w:val="clear" w:color="auto" w:fill="FFFFFF"/>
+        <w:spacing w:before="0" w:beforeAutospacing="0" w:after="0" w:afterAutospacing="0"/>
+        <w:rPr>
+          <w:b/>
+          <w:bCs/>
+          <w:color w:val="000000"/>
+          <w:sz w:val="23"/>
+          <w:szCs w:val="23"/>
+          <w:lang w:val="en-US"/>
+        </w:rPr>
+      </w:pPr>
+      <w:r>
+        <w:rPr>
+          <w:b/>
+          <w:bCs/>
+          <w:color w:val="000000"/>
+          <w:sz w:val="23"/>
+          <w:szCs w:val="23"/>
+          <w:lang w:val="en-US"/>
+        </w:rPr>
+        <w:t>prime.py</w:t>
+      </w:r>
+    </w:p>
+    <w:p>
+      <w:pPr>
+        <w:pStyle w:val="af1"/>
+        <w:shd w:val="clear" w:color="auto" w:fill="FFFFFF"/>
+        <w:spacing w:before="0" w:beforeAutospacing="0" w:after="0" w:afterAutospacing="0"/>
+        <w:rPr>
+          <w:color w:val="000000"/>
+          <w:sz w:val="23"/>
+          <w:szCs w:val="23"/>
+          <w:lang w:val="en-US"/>
+        </w:rPr>
+      </w:pPr>
+      <w:r>
+        <w:rPr>
+          <w:color w:val="000000"/>
+          <w:sz w:val="23"/>
+          <w:szCs w:val="23"/>
+          <w:lang w:val="en-US"/>
+        </w:rPr>
+        <w:t>import random</w:t>
+      </w:r>
+    </w:p>
+    <w:p>
+      <w:pPr>
+        <w:pStyle w:val="af1"/>
+        <w:shd w:val="clear" w:color="auto" w:fill="FFFFFF"/>
+        <w:spacing w:before="0" w:beforeAutospacing="0" w:after="0" w:afterAutospacing="0"/>
+        <w:rPr>
+          <w:color w:val="000000"/>
+          <w:sz w:val="23"/>
+          <w:szCs w:val="23"/>
+          <w:lang w:val="en-US"/>
+        </w:rPr>
+      </w:pPr>
+    </w:p>
+    <w:p>
+      <w:pPr>
+        <w:pStyle w:val="af1"/>
+        <w:shd w:val="clear" w:color="auto" w:fill="FFFFFF"/>
+        <w:spacing w:before="0" w:beforeAutospacing="0" w:after="0" w:afterAutospacing="0"/>
+        <w:rPr>
+          <w:color w:val="000000"/>
+          <w:sz w:val="23"/>
+          <w:szCs w:val="23"/>
+          <w:lang w:val="en-US"/>
+        </w:rPr>
+      </w:pPr>
+      <w:r>
+        <w:rPr>
+          <w:color w:val="000000"/>
+          <w:sz w:val="23"/>
+          <w:szCs w:val="23"/>
+          <w:lang w:val="en-US"/>
+        </w:rPr>
+        <w:t>MAX_PRIME = 999999937</w:t>
+      </w:r>
+    </w:p>
+    <w:p>
+      <w:pPr>
+        <w:pStyle w:val="af1"/>
+        <w:shd w:val="clear" w:color="auto" w:fill="FFFFFF"/>
+        <w:spacing w:before="0" w:beforeAutospacing="0" w:after="0" w:afterAutospacing="0"/>
+        <w:rPr>
+          <w:color w:val="000000"/>
+          <w:sz w:val="23"/>
+          <w:szCs w:val="23"/>
+          <w:lang w:val="en-US"/>
+        </w:rPr>
+      </w:pPr>
+    </w:p>
+    <w:p>
+      <w:pPr>
+        <w:pStyle w:val="af1"/>
+        <w:shd w:val="clear" w:color="auto" w:fill="FFFFFF"/>
+        <w:spacing w:before="0" w:beforeAutospacing="0" w:after="0" w:afterAutospacing="0"/>
+        <w:rPr>
+          <w:color w:val="000000"/>
+          <w:sz w:val="23"/>
+          <w:szCs w:val="23"/>
+          <w:lang w:val="en-US"/>
+        </w:rPr>
+      </w:pPr>
+      <w:r>
+        <w:rPr>
+          <w:color w:val="000000"/>
+          <w:sz w:val="23"/>
+          <w:szCs w:val="23"/>
+          <w:lang w:val="en-US"/>
+        </w:rPr>
+        <w:t xml:space="preserve">def </w:t>
+      </w:r>
       <w:proofErr w:type="spellStart"/>
       <w:r>
         <w:rPr>
           <w:color w:val="000000"/>
           <w:sz w:val="23"/>
           <w:szCs w:val="23"/>
-        </w:rPr>
-        <w:t>if</w:t>
+          <w:lang w:val="en-US"/>
+        </w:rPr>
+        <w:t>is_prime</w:t>
       </w:r>
       <w:proofErr w:type="spellEnd"/>
       <w:r>
@@ -3294,8 +3799,250 @@
           <w:color w:val="000000"/>
           <w:sz w:val="23"/>
           <w:szCs w:val="23"/>
-        </w:rPr>
-        <w:t xml:space="preserve"> __</w:t>
+          <w:lang w:val="en-US"/>
+        </w:rPr>
+        <w:t>(n): # optimized trial division with 6k optimization</w:t>
+      </w:r>
+    </w:p>
+    <w:p>
+      <w:pPr>
+        <w:pStyle w:val="af1"/>
+        <w:shd w:val="clear" w:color="auto" w:fill="FFFFFF"/>
+        <w:spacing w:before="0" w:beforeAutospacing="0" w:after="0" w:afterAutospacing="0"/>
+        <w:rPr>
+          <w:color w:val="000000"/>
+          <w:sz w:val="23"/>
+          <w:szCs w:val="23"/>
+          <w:lang w:val="en-US"/>
+        </w:rPr>
+      </w:pPr>
+      <w:r>
+        <w:rPr>
+          <w:color w:val="000000"/>
+          <w:sz w:val="23"/>
+          <w:szCs w:val="23"/>
+          <w:lang w:val="en-US"/>
+        </w:rPr>
+        <w:t>    if n &lt;= 1: # numbers less than or equal to 1 are not prime</w:t>
+      </w:r>
+    </w:p>
+    <w:p>
+      <w:pPr>
+        <w:pStyle w:val="af1"/>
+        <w:shd w:val="clear" w:color="auto" w:fill="FFFFFF"/>
+        <w:spacing w:before="0" w:beforeAutospacing="0" w:after="0" w:afterAutospacing="0"/>
+        <w:rPr>
+          <w:color w:val="000000"/>
+          <w:sz w:val="23"/>
+          <w:szCs w:val="23"/>
+          <w:lang w:val="en-US"/>
+        </w:rPr>
+      </w:pPr>
+      <w:r>
+        <w:rPr>
+          <w:color w:val="000000"/>
+          <w:sz w:val="23"/>
+          <w:szCs w:val="23"/>
+          <w:lang w:val="en-US"/>
+        </w:rPr>
+        <w:t>        return False</w:t>
+      </w:r>
+    </w:p>
+    <w:p>
+      <w:pPr>
+        <w:pStyle w:val="af1"/>
+        <w:shd w:val="clear" w:color="auto" w:fill="FFFFFF"/>
+        <w:spacing w:before="0" w:beforeAutospacing="0" w:after="0" w:afterAutospacing="0"/>
+        <w:rPr>
+          <w:color w:val="000000"/>
+          <w:sz w:val="23"/>
+          <w:szCs w:val="23"/>
+          <w:lang w:val="en-US"/>
+        </w:rPr>
+      </w:pPr>
+      <w:r>
+        <w:rPr>
+          <w:color w:val="000000"/>
+          <w:sz w:val="23"/>
+          <w:szCs w:val="23"/>
+          <w:lang w:val="en-US"/>
+        </w:rPr>
+        <w:t>    if n &lt;= 3:                   # 2 and 3 are prime</w:t>
+      </w:r>
+    </w:p>
+    <w:p>
+      <w:pPr>
+        <w:pStyle w:val="af1"/>
+        <w:shd w:val="clear" w:color="auto" w:fill="FFFFFF"/>
+        <w:spacing w:before="0" w:beforeAutospacing="0" w:after="0" w:afterAutospacing="0"/>
+        <w:rPr>
+          <w:color w:val="000000"/>
+          <w:sz w:val="23"/>
+          <w:szCs w:val="23"/>
+          <w:lang w:val="en-US"/>
+        </w:rPr>
+      </w:pPr>
+      <w:r>
+        <w:rPr>
+          <w:color w:val="000000"/>
+          <w:sz w:val="23"/>
+          <w:szCs w:val="23"/>
+          <w:lang w:val="en-US"/>
+        </w:rPr>
+        <w:t>        return True</w:t>
+      </w:r>
+    </w:p>
+    <w:p>
+      <w:pPr>
+        <w:pStyle w:val="af1"/>
+        <w:shd w:val="clear" w:color="auto" w:fill="FFFFFF"/>
+        <w:spacing w:before="0" w:beforeAutospacing="0" w:after="0" w:afterAutospacing="0"/>
+        <w:rPr>
+          <w:color w:val="000000"/>
+          <w:sz w:val="23"/>
+          <w:szCs w:val="23"/>
+          <w:lang w:val="en-US"/>
+        </w:rPr>
+      </w:pPr>
+      <w:r>
+        <w:rPr>
+          <w:color w:val="000000"/>
+          <w:sz w:val="23"/>
+          <w:szCs w:val="23"/>
+          <w:lang w:val="en-US"/>
+        </w:rPr>
+        <w:t>    if n % 2 == 0 or n % 3 == 0: # exclude even numbers and numbers divisible by 3</w:t>
+      </w:r>
+    </w:p>
+    <w:p>
+      <w:pPr>
+        <w:pStyle w:val="af1"/>
+        <w:shd w:val="clear" w:color="auto" w:fill="FFFFFF"/>
+        <w:spacing w:before="0" w:beforeAutospacing="0" w:after="0" w:afterAutospacing="0"/>
+        <w:rPr>
+          <w:color w:val="000000"/>
+          <w:sz w:val="23"/>
+          <w:szCs w:val="23"/>
+          <w:lang w:val="en-US"/>
+        </w:rPr>
+      </w:pPr>
+      <w:r>
+        <w:rPr>
+          <w:color w:val="000000"/>
+          <w:sz w:val="23"/>
+          <w:szCs w:val="23"/>
+          <w:lang w:val="en-US"/>
+        </w:rPr>
+        <w:t>        return False</w:t>
+      </w:r>
+    </w:p>
+    <w:p>
+      <w:pPr>
+        <w:pStyle w:val="af1"/>
+        <w:shd w:val="clear" w:color="auto" w:fill="FFFFFF"/>
+        <w:spacing w:before="0" w:beforeAutospacing="0" w:after="0" w:afterAutospacing="0"/>
+        <w:rPr>
+          <w:color w:val="000000"/>
+          <w:sz w:val="23"/>
+          <w:szCs w:val="23"/>
+          <w:lang w:val="en-US"/>
+        </w:rPr>
+      </w:pPr>
+      <w:r>
+        <w:rPr>
+          <w:color w:val="000000"/>
+          <w:sz w:val="23"/>
+          <w:szCs w:val="23"/>
+          <w:lang w:val="en-US"/>
+        </w:rPr>
+        <w:t>    if n &gt; MAX_PRIME:</w:t>
+      </w:r>
+    </w:p>
+    <w:p>
+      <w:pPr>
+        <w:pStyle w:val="af1"/>
+        <w:shd w:val="clear" w:color="auto" w:fill="FFFFFF"/>
+        <w:spacing w:before="0" w:beforeAutospacing="0" w:after="0" w:afterAutospacing="0"/>
+        <w:rPr>
+          <w:color w:val="000000"/>
+          <w:sz w:val="23"/>
+          <w:szCs w:val="23"/>
+          <w:lang w:val="en-US"/>
+        </w:rPr>
+      </w:pPr>
+      <w:r>
+        <w:rPr>
+          <w:color w:val="000000"/>
+          <w:sz w:val="23"/>
+          <w:szCs w:val="23"/>
+          <w:lang w:val="en-US"/>
+        </w:rPr>
+        <w:t xml:space="preserve">        raise </w:t>
+      </w:r>
+      <w:proofErr w:type="gramStart"/>
+      <w:r>
+        <w:rPr>
+          <w:color w:val="000000"/>
+          <w:sz w:val="23"/>
+          <w:szCs w:val="23"/>
+          <w:lang w:val="en-US"/>
+        </w:rPr>
+        <w:t>Exception(</w:t>
+      </w:r>
+      <w:proofErr w:type="gramEnd"/>
+      <w:r>
+        <w:rPr>
+          <w:color w:val="000000"/>
+          <w:sz w:val="23"/>
+          <w:szCs w:val="23"/>
+          <w:lang w:val="en-US"/>
+        </w:rPr>
+        <w:t>'obtained a number exceeding the MAX_PRIME')</w:t>
+      </w:r>
+    </w:p>
+    <w:p>
+      <w:pPr>
+        <w:pStyle w:val="af1"/>
+        <w:shd w:val="clear" w:color="auto" w:fill="FFFFFF"/>
+        <w:spacing w:before="0" w:beforeAutospacing="0" w:after="0" w:afterAutospacing="0"/>
+        <w:rPr>
+          <w:color w:val="000000"/>
+          <w:sz w:val="23"/>
+          <w:szCs w:val="23"/>
+          <w:lang w:val="en-US"/>
+        </w:rPr>
+      </w:pPr>
+      <w:r>
+        <w:rPr>
+          <w:color w:val="000000"/>
+          <w:sz w:val="23"/>
+          <w:szCs w:val="23"/>
+          <w:lang w:val="en-US"/>
+        </w:rPr>
+        <w:t xml:space="preserve">    </w:t>
+      </w:r>
+    </w:p>
+    <w:p>
+      <w:pPr>
+        <w:pStyle w:val="af1"/>
+        <w:shd w:val="clear" w:color="auto" w:fill="FFFFFF"/>
+        <w:spacing w:before="0" w:beforeAutospacing="0" w:after="0" w:afterAutospacing="0"/>
+        <w:rPr>
+          <w:color w:val="000000"/>
+          <w:sz w:val="23"/>
+          <w:szCs w:val="23"/>
+          <w:lang w:val="en-US"/>
+        </w:rPr>
+      </w:pPr>
+      <w:r>
+        <w:rPr>
+          <w:color w:val="000000"/>
+          <w:sz w:val="23"/>
+          <w:szCs w:val="23"/>
+          <w:lang w:val="en-US"/>
+        </w:rPr>
+        <w:lastRenderedPageBreak/>
+        <w:t xml:space="preserve">    </w:t>
       </w:r>
       <w:proofErr w:type="spellStart"/>
       <w:r>
@@ -3303,8 +4050,9 @@
           <w:color w:val="000000"/>
           <w:sz w:val="23"/>
           <w:szCs w:val="23"/>
-        </w:rPr>
-        <w:t>name</w:t>
+          <w:lang w:val="en-US"/>
+        </w:rPr>
+        <w:t>i</w:t>
       </w:r>
       <w:proofErr w:type="spellEnd"/>
       <w:r>
@@ -3312,8 +4060,31 @@
           <w:color w:val="000000"/>
           <w:sz w:val="23"/>
           <w:szCs w:val="23"/>
-        </w:rPr>
-        <w:t>__ == "__</w:t>
+          <w:lang w:val="en-US"/>
+        </w:rPr>
+        <w:t xml:space="preserve"> = 5 # check the divisors from 5 to sqrt(n) in increments of 6</w:t>
+      </w:r>
+    </w:p>
+    <w:p>
+      <w:pPr>
+        <w:pStyle w:val="af1"/>
+        <w:shd w:val="clear" w:color="auto" w:fill="FFFFFF"/>
+        <w:spacing w:before="0" w:beforeAutospacing="0" w:after="0" w:afterAutospacing="0"/>
+        <w:rPr>
+          <w:color w:val="000000"/>
+          <w:sz w:val="23"/>
+          <w:szCs w:val="23"/>
+          <w:lang w:val="en-US"/>
+        </w:rPr>
+      </w:pPr>
+      <w:r>
+        <w:rPr>
+          <w:color w:val="000000"/>
+          <w:sz w:val="23"/>
+          <w:szCs w:val="23"/>
+          <w:lang w:val="en-US"/>
+        </w:rPr>
+        <w:t xml:space="preserve">    while </w:t>
       </w:r>
       <w:proofErr w:type="spellStart"/>
       <w:r>
@@ -3321,8 +4092,9 @@
           <w:color w:val="000000"/>
           <w:sz w:val="23"/>
           <w:szCs w:val="23"/>
-        </w:rPr>
-        <w:t>main</w:t>
+          <w:lang w:val="en-US"/>
+        </w:rPr>
+        <w:t>i</w:t>
       </w:r>
       <w:proofErr w:type="spellEnd"/>
       <w:r>
@@ -3330,8 +4102,29 @@
           <w:color w:val="000000"/>
           <w:sz w:val="23"/>
           <w:szCs w:val="23"/>
-        </w:rPr>
-        <w:t>__":</w:t>
+          <w:lang w:val="en-US"/>
+        </w:rPr>
+        <w:t xml:space="preserve"> * </w:t>
+      </w:r>
+      <w:proofErr w:type="spellStart"/>
+      <w:r>
+        <w:rPr>
+          <w:color w:val="000000"/>
+          <w:sz w:val="23"/>
+          <w:szCs w:val="23"/>
+          <w:lang w:val="en-US"/>
+        </w:rPr>
+        <w:t>i</w:t>
+      </w:r>
+      <w:proofErr w:type="spellEnd"/>
+      <w:r>
+        <w:rPr>
+          <w:color w:val="000000"/>
+          <w:sz w:val="23"/>
+          <w:szCs w:val="23"/>
+          <w:lang w:val="en-US"/>
+        </w:rPr>
+        <w:t xml:space="preserve"> &lt;= n:</w:t>
       </w:r>
     </w:p>
     <w:p>
@@ -3343,15 +4136,361 @@
           <w:color w:val="000000"/>
           <w:sz w:val="23"/>
           <w:szCs w:val="23"/>
-        </w:rPr>
-      </w:pPr>
-      <w:r>
-        <w:rPr>
-          <w:color w:val="000000"/>
-          <w:sz w:val="23"/>
-          <w:szCs w:val="23"/>
+          <w:lang w:val="en-US"/>
+        </w:rPr>
+      </w:pPr>
+      <w:r>
+        <w:rPr>
+          <w:color w:val="000000"/>
+          <w:sz w:val="23"/>
+          <w:szCs w:val="23"/>
+          <w:lang w:val="en-US"/>
+        </w:rPr>
+        <w:t xml:space="preserve">        if n % </w:t>
+      </w:r>
+      <w:proofErr w:type="spellStart"/>
+      <w:r>
+        <w:rPr>
+          <w:color w:val="000000"/>
+          <w:sz w:val="23"/>
+          <w:szCs w:val="23"/>
+          <w:lang w:val="en-US"/>
+        </w:rPr>
+        <w:t>i</w:t>
+      </w:r>
+      <w:proofErr w:type="spellEnd"/>
+      <w:r>
+        <w:rPr>
+          <w:color w:val="000000"/>
+          <w:sz w:val="23"/>
+          <w:szCs w:val="23"/>
+          <w:lang w:val="en-US"/>
+        </w:rPr>
+        <w:t xml:space="preserve"> == 0 or n % (</w:t>
+      </w:r>
+      <w:proofErr w:type="spellStart"/>
+      <w:r>
+        <w:rPr>
+          <w:color w:val="000000"/>
+          <w:sz w:val="23"/>
+          <w:szCs w:val="23"/>
+          <w:lang w:val="en-US"/>
+        </w:rPr>
+        <w:t>i</w:t>
+      </w:r>
+      <w:proofErr w:type="spellEnd"/>
+      <w:r>
+        <w:rPr>
+          <w:color w:val="000000"/>
+          <w:sz w:val="23"/>
+          <w:szCs w:val="23"/>
+          <w:lang w:val="en-US"/>
+        </w:rPr>
+        <w:t xml:space="preserve"> + 2) == 0:</w:t>
+      </w:r>
+    </w:p>
+    <w:p>
+      <w:pPr>
+        <w:pStyle w:val="af1"/>
+        <w:shd w:val="clear" w:color="auto" w:fill="FFFFFF"/>
+        <w:spacing w:before="0" w:beforeAutospacing="0" w:after="0" w:afterAutospacing="0"/>
+        <w:rPr>
+          <w:color w:val="000000"/>
+          <w:sz w:val="23"/>
+          <w:szCs w:val="23"/>
+          <w:lang w:val="en-US"/>
+        </w:rPr>
+      </w:pPr>
+      <w:r>
+        <w:rPr>
+          <w:color w:val="000000"/>
+          <w:sz w:val="23"/>
+          <w:szCs w:val="23"/>
+          <w:lang w:val="en-US"/>
+        </w:rPr>
+        <w:t>            return False</w:t>
+      </w:r>
+    </w:p>
+    <w:p>
+      <w:pPr>
+        <w:pStyle w:val="af1"/>
+        <w:shd w:val="clear" w:color="auto" w:fill="FFFFFF"/>
+        <w:spacing w:before="0" w:beforeAutospacing="0" w:after="0" w:afterAutospacing="0"/>
+        <w:rPr>
+          <w:color w:val="000000"/>
+          <w:sz w:val="23"/>
+          <w:szCs w:val="23"/>
+          <w:lang w:val="en-US"/>
+        </w:rPr>
+      </w:pPr>
+      <w:r>
+        <w:rPr>
+          <w:color w:val="000000"/>
+          <w:sz w:val="23"/>
+          <w:szCs w:val="23"/>
+          <w:lang w:val="en-US"/>
+        </w:rPr>
+        <w:t xml:space="preserve">        </w:t>
+      </w:r>
+      <w:proofErr w:type="spellStart"/>
+      <w:r>
+        <w:rPr>
+          <w:color w:val="000000"/>
+          <w:sz w:val="23"/>
+          <w:szCs w:val="23"/>
+          <w:lang w:val="en-US"/>
+        </w:rPr>
+        <w:t>i</w:t>
+      </w:r>
+      <w:proofErr w:type="spellEnd"/>
+      <w:r>
+        <w:rPr>
+          <w:color w:val="000000"/>
+          <w:sz w:val="23"/>
+          <w:szCs w:val="23"/>
+          <w:lang w:val="en-US"/>
+        </w:rPr>
+        <w:t xml:space="preserve"> += 6</w:t>
+      </w:r>
+    </w:p>
+    <w:p>
+      <w:pPr>
+        <w:pStyle w:val="af1"/>
+        <w:shd w:val="clear" w:color="auto" w:fill="FFFFFF"/>
+        <w:spacing w:before="0" w:beforeAutospacing="0" w:after="0" w:afterAutospacing="0"/>
+        <w:rPr>
+          <w:color w:val="000000"/>
+          <w:sz w:val="23"/>
+          <w:szCs w:val="23"/>
+          <w:lang w:val="en-US"/>
+        </w:rPr>
+      </w:pPr>
+    </w:p>
+    <w:p>
+      <w:pPr>
+        <w:pStyle w:val="af1"/>
+        <w:shd w:val="clear" w:color="auto" w:fill="FFFFFF"/>
+        <w:spacing w:before="0" w:beforeAutospacing="0" w:after="0" w:afterAutospacing="0"/>
+        <w:rPr>
+          <w:color w:val="000000"/>
+          <w:sz w:val="23"/>
+          <w:szCs w:val="23"/>
+          <w:lang w:val="en-US"/>
+        </w:rPr>
+      </w:pPr>
+      <w:r>
+        <w:rPr>
+          <w:color w:val="000000"/>
+          <w:sz w:val="23"/>
+          <w:szCs w:val="23"/>
+          <w:lang w:val="en-US"/>
+        </w:rPr>
+        <w:t>    return True</w:t>
+      </w:r>
+    </w:p>
+    <w:p>
+      <w:pPr>
+        <w:pStyle w:val="af1"/>
+        <w:shd w:val="clear" w:color="auto" w:fill="FFFFFF"/>
+        <w:spacing w:before="0" w:beforeAutospacing="0" w:after="0" w:afterAutospacing="0"/>
+        <w:rPr>
+          <w:color w:val="000000"/>
+          <w:sz w:val="23"/>
+          <w:szCs w:val="23"/>
+          <w:lang w:val="en-US"/>
+        </w:rPr>
+      </w:pPr>
+    </w:p>
+    <w:p>
+      <w:pPr>
+        <w:pStyle w:val="af1"/>
+        <w:shd w:val="clear" w:color="auto" w:fill="FFFFFF"/>
+        <w:spacing w:before="0" w:beforeAutospacing="0" w:after="0" w:afterAutospacing="0"/>
+        <w:rPr>
+          <w:color w:val="000000"/>
+          <w:sz w:val="23"/>
+          <w:szCs w:val="23"/>
+          <w:lang w:val="en-US"/>
+        </w:rPr>
+      </w:pPr>
+      <w:r>
+        <w:rPr>
+          <w:color w:val="000000"/>
+          <w:sz w:val="23"/>
+          <w:szCs w:val="23"/>
+          <w:lang w:val="en-US"/>
+        </w:rPr>
+        <w:t xml:space="preserve">def </w:t>
+      </w:r>
+      <w:proofErr w:type="spellStart"/>
+      <w:r>
+        <w:rPr>
+          <w:color w:val="000000"/>
+          <w:sz w:val="23"/>
+          <w:szCs w:val="23"/>
+          <w:lang w:val="en-US"/>
+        </w:rPr>
+        <w:t>prime_</w:t>
+      </w:r>
+      <w:proofErr w:type="gramStart"/>
+      <w:r>
+        <w:rPr>
+          <w:color w:val="000000"/>
+          <w:sz w:val="23"/>
+          <w:szCs w:val="23"/>
+          <w:lang w:val="en-US"/>
+        </w:rPr>
+        <w:t>factorize</w:t>
+      </w:r>
+      <w:proofErr w:type="spellEnd"/>
+      <w:r>
+        <w:rPr>
+          <w:color w:val="000000"/>
+          <w:sz w:val="23"/>
+          <w:szCs w:val="23"/>
+          <w:lang w:val="en-US"/>
+        </w:rPr>
+        <w:t>(</w:t>
+      </w:r>
+      <w:proofErr w:type="gramEnd"/>
+      <w:r>
+        <w:rPr>
+          <w:color w:val="000000"/>
+          <w:sz w:val="23"/>
+          <w:szCs w:val="23"/>
+          <w:lang w:val="en-US"/>
+        </w:rPr>
+        <w:t>num, k=2):</w:t>
+      </w:r>
+    </w:p>
+    <w:p>
+      <w:pPr>
+        <w:pStyle w:val="af1"/>
+        <w:shd w:val="clear" w:color="auto" w:fill="FFFFFF"/>
+        <w:spacing w:before="0" w:beforeAutospacing="0" w:after="0" w:afterAutospacing="0"/>
+        <w:rPr>
+          <w:color w:val="000000"/>
+          <w:sz w:val="23"/>
+          <w:szCs w:val="23"/>
+          <w:lang w:val="en-US"/>
+        </w:rPr>
+      </w:pPr>
+      <w:r>
+        <w:rPr>
+          <w:color w:val="000000"/>
+          <w:sz w:val="23"/>
+          <w:szCs w:val="23"/>
+          <w:lang w:val="en-US"/>
+        </w:rPr>
+        <w:t>    factors = []</w:t>
+      </w:r>
+    </w:p>
+    <w:p>
+      <w:pPr>
+        <w:pStyle w:val="af1"/>
+        <w:shd w:val="clear" w:color="auto" w:fill="FFFFFF"/>
+        <w:spacing w:before="0" w:beforeAutospacing="0" w:after="0" w:afterAutospacing="0"/>
+        <w:rPr>
+          <w:color w:val="000000"/>
+          <w:sz w:val="23"/>
+          <w:szCs w:val="23"/>
+          <w:lang w:val="en-US"/>
+        </w:rPr>
+      </w:pPr>
+      <w:r>
+        <w:rPr>
+          <w:color w:val="000000"/>
+          <w:sz w:val="23"/>
+          <w:szCs w:val="23"/>
+          <w:lang w:val="en-US"/>
         </w:rPr>
         <w:t xml:space="preserve">    </w:t>
+      </w:r>
+    </w:p>
+    <w:p>
+      <w:pPr>
+        <w:pStyle w:val="af1"/>
+        <w:shd w:val="clear" w:color="auto" w:fill="FFFFFF"/>
+        <w:spacing w:before="0" w:beforeAutospacing="0" w:after="0" w:afterAutospacing="0"/>
+        <w:rPr>
+          <w:color w:val="000000"/>
+          <w:sz w:val="23"/>
+          <w:szCs w:val="23"/>
+          <w:lang w:val="en-US"/>
+        </w:rPr>
+      </w:pPr>
+      <w:r>
+        <w:rPr>
+          <w:color w:val="000000"/>
+          <w:sz w:val="23"/>
+          <w:szCs w:val="23"/>
+          <w:lang w:val="en-US"/>
+        </w:rPr>
+        <w:t>    while num &gt; 1:</w:t>
+      </w:r>
+    </w:p>
+    <w:p>
+      <w:pPr>
+        <w:pStyle w:val="af1"/>
+        <w:shd w:val="clear" w:color="auto" w:fill="FFFFFF"/>
+        <w:spacing w:before="0" w:beforeAutospacing="0" w:after="0" w:afterAutospacing="0"/>
+        <w:rPr>
+          <w:color w:val="000000"/>
+          <w:sz w:val="23"/>
+          <w:szCs w:val="23"/>
+          <w:lang w:val="en-US"/>
+        </w:rPr>
+      </w:pPr>
+      <w:r>
+        <w:rPr>
+          <w:color w:val="000000"/>
+          <w:sz w:val="23"/>
+          <w:szCs w:val="23"/>
+          <w:lang w:val="en-US"/>
+        </w:rPr>
+        <w:t xml:space="preserve">        if </w:t>
+      </w:r>
+      <w:proofErr w:type="spellStart"/>
+      <w:r>
+        <w:rPr>
+          <w:color w:val="000000"/>
+          <w:sz w:val="23"/>
+          <w:szCs w:val="23"/>
+          <w:lang w:val="en-US"/>
+        </w:rPr>
+        <w:t>is_prime</w:t>
+      </w:r>
+      <w:proofErr w:type="spellEnd"/>
+      <w:r>
+        <w:rPr>
+          <w:color w:val="000000"/>
+          <w:sz w:val="23"/>
+          <w:szCs w:val="23"/>
+          <w:lang w:val="en-US"/>
+        </w:rPr>
+        <w:t>(num):</w:t>
+      </w:r>
+    </w:p>
+    <w:p>
+      <w:pPr>
+        <w:pStyle w:val="af1"/>
+        <w:shd w:val="clear" w:color="auto" w:fill="FFFFFF"/>
+        <w:spacing w:before="0" w:beforeAutospacing="0" w:after="0" w:afterAutospacing="0"/>
+        <w:rPr>
+          <w:color w:val="000000"/>
+          <w:sz w:val="23"/>
+          <w:szCs w:val="23"/>
+          <w:lang w:val="en-US"/>
+        </w:rPr>
+      </w:pPr>
+      <w:r>
+        <w:rPr>
+          <w:color w:val="000000"/>
+          <w:sz w:val="23"/>
+          <w:szCs w:val="23"/>
+          <w:lang w:val="en-US"/>
+        </w:rPr>
+        <w:t xml:space="preserve">            </w:t>
       </w:r>
       <w:proofErr w:type="spellStart"/>
       <w:proofErr w:type="gramStart"/>
@@ -3360,15 +4499,475 @@
           <w:color w:val="000000"/>
           <w:sz w:val="23"/>
           <w:szCs w:val="23"/>
-        </w:rPr>
-        <w:t>main</w:t>
+          <w:lang w:val="en-US"/>
+        </w:rPr>
+        <w:t>factors.append</w:t>
       </w:r>
       <w:proofErr w:type="spellEnd"/>
-      <w:r>
-        <w:rPr>
-          <w:color w:val="000000"/>
-          <w:sz w:val="23"/>
-          <w:szCs w:val="23"/>
+      <w:proofErr w:type="gramEnd"/>
+      <w:r>
+        <w:rPr>
+          <w:color w:val="000000"/>
+          <w:sz w:val="23"/>
+          <w:szCs w:val="23"/>
+          <w:lang w:val="en-US"/>
+        </w:rPr>
+        <w:t>(num)</w:t>
+      </w:r>
+    </w:p>
+    <w:p>
+      <w:pPr>
+        <w:pStyle w:val="af1"/>
+        <w:shd w:val="clear" w:color="auto" w:fill="FFFFFF"/>
+        <w:spacing w:before="0" w:beforeAutospacing="0" w:after="0" w:afterAutospacing="0"/>
+        <w:rPr>
+          <w:color w:val="000000"/>
+          <w:sz w:val="23"/>
+          <w:szCs w:val="23"/>
+          <w:lang w:val="en-US"/>
+        </w:rPr>
+      </w:pPr>
+      <w:r>
+        <w:rPr>
+          <w:color w:val="000000"/>
+          <w:sz w:val="23"/>
+          <w:szCs w:val="23"/>
+          <w:lang w:val="en-US"/>
+        </w:rPr>
+        <w:t>            break</w:t>
+      </w:r>
+    </w:p>
+    <w:p>
+      <w:pPr>
+        <w:pStyle w:val="af1"/>
+        <w:shd w:val="clear" w:color="auto" w:fill="FFFFFF"/>
+        <w:spacing w:before="0" w:beforeAutospacing="0" w:after="0" w:afterAutospacing="0"/>
+        <w:rPr>
+          <w:color w:val="000000"/>
+          <w:sz w:val="23"/>
+          <w:szCs w:val="23"/>
+          <w:lang w:val="en-US"/>
+        </w:rPr>
+      </w:pPr>
+      <w:r>
+        <w:rPr>
+          <w:color w:val="000000"/>
+          <w:sz w:val="23"/>
+          <w:szCs w:val="23"/>
+          <w:lang w:val="en-US"/>
+        </w:rPr>
+        <w:t xml:space="preserve">        </w:t>
+      </w:r>
+      <w:proofErr w:type="spellStart"/>
+      <w:r>
+        <w:rPr>
+          <w:color w:val="000000"/>
+          <w:sz w:val="23"/>
+          <w:szCs w:val="23"/>
+          <w:lang w:val="en-US"/>
+        </w:rPr>
+        <w:t>elif</w:t>
+      </w:r>
+      <w:proofErr w:type="spellEnd"/>
+      <w:r>
+        <w:rPr>
+          <w:color w:val="000000"/>
+          <w:sz w:val="23"/>
+          <w:szCs w:val="23"/>
+          <w:lang w:val="en-US"/>
+        </w:rPr>
+        <w:t xml:space="preserve"> num % k == 0:</w:t>
+      </w:r>
+    </w:p>
+    <w:p>
+      <w:pPr>
+        <w:pStyle w:val="af1"/>
+        <w:shd w:val="clear" w:color="auto" w:fill="FFFFFF"/>
+        <w:spacing w:before="0" w:beforeAutospacing="0" w:after="0" w:afterAutospacing="0"/>
+        <w:rPr>
+          <w:color w:val="000000"/>
+          <w:sz w:val="23"/>
+          <w:szCs w:val="23"/>
+          <w:lang w:val="en-US"/>
+        </w:rPr>
+      </w:pPr>
+      <w:r>
+        <w:rPr>
+          <w:color w:val="000000"/>
+          <w:sz w:val="23"/>
+          <w:szCs w:val="23"/>
+          <w:lang w:val="en-US"/>
+        </w:rPr>
+        <w:t xml:space="preserve">            </w:t>
+      </w:r>
+      <w:proofErr w:type="spellStart"/>
+      <w:proofErr w:type="gramStart"/>
+      <w:r>
+        <w:rPr>
+          <w:color w:val="000000"/>
+          <w:sz w:val="23"/>
+          <w:szCs w:val="23"/>
+          <w:lang w:val="en-US"/>
+        </w:rPr>
+        <w:t>factors.append</w:t>
+      </w:r>
+      <w:proofErr w:type="spellEnd"/>
+      <w:proofErr w:type="gramEnd"/>
+      <w:r>
+        <w:rPr>
+          <w:color w:val="000000"/>
+          <w:sz w:val="23"/>
+          <w:szCs w:val="23"/>
+          <w:lang w:val="en-US"/>
+        </w:rPr>
+        <w:t>(k)</w:t>
+      </w:r>
+    </w:p>
+    <w:p>
+      <w:pPr>
+        <w:pStyle w:val="af1"/>
+        <w:shd w:val="clear" w:color="auto" w:fill="FFFFFF"/>
+        <w:spacing w:before="0" w:beforeAutospacing="0" w:after="0" w:afterAutospacing="0"/>
+        <w:rPr>
+          <w:color w:val="000000"/>
+          <w:sz w:val="23"/>
+          <w:szCs w:val="23"/>
+          <w:lang w:val="en-US"/>
+        </w:rPr>
+      </w:pPr>
+      <w:r>
+        <w:rPr>
+          <w:color w:val="000000"/>
+          <w:sz w:val="23"/>
+          <w:szCs w:val="23"/>
+          <w:lang w:val="en-US"/>
+        </w:rPr>
+        <w:t>            num //= k</w:t>
+      </w:r>
+    </w:p>
+    <w:p>
+      <w:pPr>
+        <w:pStyle w:val="af1"/>
+        <w:shd w:val="clear" w:color="auto" w:fill="FFFFFF"/>
+        <w:spacing w:before="0" w:beforeAutospacing="0" w:after="0" w:afterAutospacing="0"/>
+        <w:rPr>
+          <w:color w:val="000000"/>
+          <w:sz w:val="23"/>
+          <w:szCs w:val="23"/>
+          <w:lang w:val="en-US"/>
+        </w:rPr>
+      </w:pPr>
+      <w:r>
+        <w:rPr>
+          <w:color w:val="000000"/>
+          <w:sz w:val="23"/>
+          <w:szCs w:val="23"/>
+          <w:lang w:val="en-US"/>
+        </w:rPr>
+        <w:t>        else:</w:t>
+      </w:r>
+    </w:p>
+    <w:p>
+      <w:pPr>
+        <w:pStyle w:val="af1"/>
+        <w:shd w:val="clear" w:color="auto" w:fill="FFFFFF"/>
+        <w:spacing w:before="0" w:beforeAutospacing="0" w:after="0" w:afterAutospacing="0"/>
+        <w:rPr>
+          <w:color w:val="000000"/>
+          <w:sz w:val="23"/>
+          <w:szCs w:val="23"/>
+          <w:lang w:val="en-US"/>
+        </w:rPr>
+      </w:pPr>
+      <w:r>
+        <w:rPr>
+          <w:color w:val="000000"/>
+          <w:sz w:val="23"/>
+          <w:szCs w:val="23"/>
+          <w:lang w:val="en-US"/>
+        </w:rPr>
+        <w:t>            k += 1</w:t>
+      </w:r>
+    </w:p>
+    <w:p>
+      <w:pPr>
+        <w:pStyle w:val="af1"/>
+        <w:shd w:val="clear" w:color="auto" w:fill="FFFFFF"/>
+        <w:spacing w:before="0" w:beforeAutospacing="0" w:after="0" w:afterAutospacing="0"/>
+        <w:rPr>
+          <w:color w:val="000000"/>
+          <w:sz w:val="23"/>
+          <w:szCs w:val="23"/>
+          <w:lang w:val="en-US"/>
+        </w:rPr>
+      </w:pPr>
+      <w:r>
+        <w:rPr>
+          <w:color w:val="000000"/>
+          <w:sz w:val="23"/>
+          <w:szCs w:val="23"/>
+          <w:lang w:val="en-US"/>
+        </w:rPr>
+        <w:t xml:space="preserve">    </w:t>
+      </w:r>
+    </w:p>
+    <w:p>
+      <w:pPr>
+        <w:pStyle w:val="af1"/>
+        <w:shd w:val="clear" w:color="auto" w:fill="FFFFFF"/>
+        <w:spacing w:before="0" w:beforeAutospacing="0" w:after="0" w:afterAutospacing="0"/>
+        <w:rPr>
+          <w:color w:val="000000"/>
+          <w:sz w:val="23"/>
+          <w:szCs w:val="23"/>
+          <w:lang w:val="en-US"/>
+        </w:rPr>
+      </w:pPr>
+      <w:r>
+        <w:rPr>
+          <w:color w:val="000000"/>
+          <w:sz w:val="23"/>
+          <w:szCs w:val="23"/>
+          <w:lang w:val="en-US"/>
+        </w:rPr>
+        <w:t>    return factors</w:t>
+      </w:r>
+    </w:p>
+    <w:p>
+      <w:pPr>
+        <w:pStyle w:val="af1"/>
+        <w:shd w:val="clear" w:color="auto" w:fill="FFFFFF"/>
+        <w:spacing w:before="0" w:beforeAutospacing="0" w:after="0" w:afterAutospacing="0"/>
+        <w:rPr>
+          <w:color w:val="000000"/>
+          <w:sz w:val="23"/>
+          <w:szCs w:val="23"/>
+          <w:lang w:val="en-US"/>
+        </w:rPr>
+      </w:pPr>
+    </w:p>
+    <w:p>
+      <w:pPr>
+        <w:pStyle w:val="af1"/>
+        <w:shd w:val="clear" w:color="auto" w:fill="FFFFFF"/>
+        <w:spacing w:before="0" w:beforeAutospacing="0" w:after="0" w:afterAutospacing="0"/>
+        <w:rPr>
+          <w:color w:val="000000"/>
+          <w:sz w:val="23"/>
+          <w:szCs w:val="23"/>
+          <w:lang w:val="en-US"/>
+        </w:rPr>
+      </w:pPr>
+      <w:proofErr w:type="spellStart"/>
+      <w:r>
+        <w:rPr>
+          <w:color w:val="000000"/>
+          <w:sz w:val="23"/>
+          <w:szCs w:val="23"/>
+          <w:lang w:val="en-US"/>
+        </w:rPr>
+        <w:t>get_random_number</w:t>
+      </w:r>
+      <w:proofErr w:type="spellEnd"/>
+      <w:r>
+        <w:rPr>
+          <w:color w:val="000000"/>
+          <w:sz w:val="23"/>
+          <w:szCs w:val="23"/>
+          <w:lang w:val="en-US"/>
+        </w:rPr>
+        <w:t xml:space="preserve"> = lambda: </w:t>
+      </w:r>
+      <w:proofErr w:type="spellStart"/>
+      <w:proofErr w:type="gramStart"/>
+      <w:r>
+        <w:rPr>
+          <w:color w:val="000000"/>
+          <w:sz w:val="23"/>
+          <w:szCs w:val="23"/>
+          <w:lang w:val="en-US"/>
+        </w:rPr>
+        <w:t>random.randint</w:t>
+      </w:r>
+      <w:proofErr w:type="spellEnd"/>
+      <w:proofErr w:type="gramEnd"/>
+      <w:r>
+        <w:rPr>
+          <w:color w:val="000000"/>
+          <w:sz w:val="23"/>
+          <w:szCs w:val="23"/>
+          <w:lang w:val="en-US"/>
+        </w:rPr>
+        <w:t>(2, MAX_PRIME - 1)</w:t>
+      </w:r>
+    </w:p>
+    <w:p>
+      <w:pPr>
+        <w:pStyle w:val="af1"/>
+        <w:shd w:val="clear" w:color="auto" w:fill="FFFFFF"/>
+        <w:spacing w:before="0" w:beforeAutospacing="0" w:after="0" w:afterAutospacing="0"/>
+        <w:rPr>
+          <w:color w:val="000000"/>
+          <w:sz w:val="23"/>
+          <w:szCs w:val="23"/>
+          <w:lang w:val="en-US"/>
+        </w:rPr>
+      </w:pPr>
+    </w:p>
+    <w:p>
+      <w:pPr>
+        <w:pStyle w:val="af1"/>
+        <w:shd w:val="clear" w:color="auto" w:fill="FFFFFF"/>
+        <w:spacing w:before="0" w:beforeAutospacing="0" w:after="0" w:afterAutospacing="0"/>
+        <w:rPr>
+          <w:color w:val="000000"/>
+          <w:sz w:val="23"/>
+          <w:szCs w:val="23"/>
+          <w:lang w:val="en-US"/>
+        </w:rPr>
+      </w:pPr>
+      <w:r>
+        <w:rPr>
+          <w:color w:val="000000"/>
+          <w:sz w:val="23"/>
+          <w:szCs w:val="23"/>
+          <w:lang w:val="en-US"/>
+        </w:rPr>
+        <w:t xml:space="preserve">def </w:t>
+      </w:r>
+      <w:proofErr w:type="spellStart"/>
+      <w:r>
+        <w:rPr>
+          <w:color w:val="000000"/>
+          <w:sz w:val="23"/>
+          <w:szCs w:val="23"/>
+          <w:lang w:val="en-US"/>
+        </w:rPr>
+        <w:t>generate_primes</w:t>
+      </w:r>
+      <w:proofErr w:type="spellEnd"/>
+      <w:r>
+        <w:rPr>
+          <w:color w:val="000000"/>
+          <w:sz w:val="23"/>
+          <w:szCs w:val="23"/>
+          <w:lang w:val="en-US"/>
+        </w:rPr>
+        <w:t>(size): # generating an array of numbers</w:t>
+      </w:r>
+    </w:p>
+    <w:p>
+      <w:pPr>
+        <w:pStyle w:val="af1"/>
+        <w:shd w:val="clear" w:color="auto" w:fill="FFFFFF"/>
+        <w:spacing w:before="0" w:beforeAutospacing="0" w:after="0" w:afterAutospacing="0"/>
+        <w:rPr>
+          <w:color w:val="000000"/>
+          <w:sz w:val="23"/>
+          <w:szCs w:val="23"/>
+          <w:lang w:val="en-US"/>
+        </w:rPr>
+      </w:pPr>
+      <w:r>
+        <w:rPr>
+          <w:color w:val="000000"/>
+          <w:sz w:val="23"/>
+          <w:szCs w:val="23"/>
+          <w:lang w:val="en-US"/>
+        </w:rPr>
+        <w:t>    primes = []</w:t>
+      </w:r>
+    </w:p>
+    <w:p>
+      <w:pPr>
+        <w:pStyle w:val="af1"/>
+        <w:shd w:val="clear" w:color="auto" w:fill="FFFFFF"/>
+        <w:spacing w:before="0" w:beforeAutospacing="0" w:after="0" w:afterAutospacing="0"/>
+        <w:rPr>
+          <w:color w:val="000000"/>
+          <w:sz w:val="23"/>
+          <w:szCs w:val="23"/>
+          <w:lang w:val="en-US"/>
+        </w:rPr>
+      </w:pPr>
+      <w:r>
+        <w:rPr>
+          <w:color w:val="000000"/>
+          <w:sz w:val="23"/>
+          <w:szCs w:val="23"/>
+          <w:lang w:val="en-US"/>
+        </w:rPr>
+        <w:t xml:space="preserve">    while </w:t>
+      </w:r>
+      <w:proofErr w:type="spellStart"/>
+      <w:r>
+        <w:rPr>
+          <w:color w:val="000000"/>
+          <w:sz w:val="23"/>
+          <w:szCs w:val="23"/>
+          <w:lang w:val="en-US"/>
+        </w:rPr>
+        <w:t>len</w:t>
+      </w:r>
+      <w:proofErr w:type="spellEnd"/>
+      <w:r>
+        <w:rPr>
+          <w:color w:val="000000"/>
+          <w:sz w:val="23"/>
+          <w:szCs w:val="23"/>
+          <w:lang w:val="en-US"/>
+        </w:rPr>
+        <w:t>(primes) &lt; size:</w:t>
+      </w:r>
+    </w:p>
+    <w:p>
+      <w:pPr>
+        <w:pStyle w:val="af1"/>
+        <w:shd w:val="clear" w:color="auto" w:fill="FFFFFF"/>
+        <w:spacing w:before="0" w:beforeAutospacing="0" w:after="0" w:afterAutospacing="0"/>
+        <w:rPr>
+          <w:color w:val="000000"/>
+          <w:sz w:val="23"/>
+          <w:szCs w:val="23"/>
+          <w:lang w:val="en-US"/>
+        </w:rPr>
+      </w:pPr>
+      <w:r>
+        <w:rPr>
+          <w:color w:val="000000"/>
+          <w:sz w:val="23"/>
+          <w:szCs w:val="23"/>
+          <w:lang w:val="en-US"/>
+        </w:rPr>
+        <w:t xml:space="preserve">        prime = </w:t>
+      </w:r>
+      <w:proofErr w:type="spellStart"/>
+      <w:r>
+        <w:rPr>
+          <w:color w:val="000000"/>
+          <w:sz w:val="23"/>
+          <w:szCs w:val="23"/>
+          <w:lang w:val="en-US"/>
+        </w:rPr>
+        <w:t>get_random_</w:t>
+      </w:r>
+      <w:proofErr w:type="gramStart"/>
+      <w:r>
+        <w:rPr>
+          <w:color w:val="000000"/>
+          <w:sz w:val="23"/>
+          <w:szCs w:val="23"/>
+          <w:lang w:val="en-US"/>
+        </w:rPr>
+        <w:t>number</w:t>
+      </w:r>
+      <w:proofErr w:type="spellEnd"/>
+      <w:r>
+        <w:rPr>
+          <w:color w:val="000000"/>
+          <w:sz w:val="23"/>
+          <w:szCs w:val="23"/>
+          <w:lang w:val="en-US"/>
         </w:rPr>
         <w:t>(</w:t>
       </w:r>
@@ -3378,8 +4977,75 @@
           <w:color w:val="000000"/>
           <w:sz w:val="23"/>
           <w:szCs w:val="23"/>
+          <w:lang w:val="en-US"/>
         </w:rPr>
         <w:t>)</w:t>
+      </w:r>
+    </w:p>
+    <w:p>
+      <w:pPr>
+        <w:pStyle w:val="af1"/>
+        <w:shd w:val="clear" w:color="auto" w:fill="FFFFFF"/>
+        <w:spacing w:before="0" w:beforeAutospacing="0" w:after="0" w:afterAutospacing="0"/>
+        <w:rPr>
+          <w:color w:val="000000"/>
+          <w:sz w:val="23"/>
+          <w:szCs w:val="23"/>
+          <w:lang w:val="en-US"/>
+        </w:rPr>
+      </w:pPr>
+      <w:r>
+        <w:rPr>
+          <w:color w:val="000000"/>
+          <w:sz w:val="23"/>
+          <w:szCs w:val="23"/>
+          <w:lang w:val="en-US"/>
+        </w:rPr>
+        <w:t xml:space="preserve">        </w:t>
+      </w:r>
+      <w:proofErr w:type="spellStart"/>
+      <w:proofErr w:type="gramStart"/>
+      <w:r>
+        <w:rPr>
+          <w:color w:val="000000"/>
+          <w:sz w:val="23"/>
+          <w:szCs w:val="23"/>
+          <w:lang w:val="en-US"/>
+        </w:rPr>
+        <w:t>primes.append</w:t>
+      </w:r>
+      <w:proofErr w:type="spellEnd"/>
+      <w:proofErr w:type="gramEnd"/>
+      <w:r>
+        <w:rPr>
+          <w:color w:val="000000"/>
+          <w:sz w:val="23"/>
+          <w:szCs w:val="23"/>
+          <w:lang w:val="en-US"/>
+        </w:rPr>
+        <w:t>(prime)</w:t>
+      </w:r>
+    </w:p>
+    <w:p>
+      <w:pPr>
+        <w:pStyle w:val="af1"/>
+        <w:shd w:val="clear" w:color="auto" w:fill="FFFFFF"/>
+        <w:spacing w:before="0" w:beforeAutospacing="0" w:after="0" w:afterAutospacing="0"/>
+        <w:rPr>
+          <w:color w:val="000000"/>
+          <w:sz w:val="23"/>
+          <w:szCs w:val="23"/>
+          <w:lang w:val="en-US"/>
+        </w:rPr>
+      </w:pPr>
+      <w:r>
+        <w:rPr>
+          <w:color w:val="000000"/>
+          <w:sz w:val="23"/>
+          <w:szCs w:val="23"/>
+          <w:lang w:val="en-US"/>
+        </w:rPr>
+        <w:t>    return primes</w:t>
       </w:r>
     </w:p>
     <w:p>
@@ -3420,1426 +5086,7 @@
           <w:szCs w:val="23"/>
           <w:lang w:val="en-US"/>
         </w:rPr>
-        <w:t>prime</w:t>
-      </w:r>
-      <w:r>
-        <w:rPr>
-          <w:b/>
-          <w:bCs/>
-          <w:color w:val="000000"/>
-          <w:sz w:val="23"/>
-          <w:szCs w:val="23"/>
-          <w:lang w:val="en-US"/>
-        </w:rPr>
-        <w:t>.py</w:t>
-      </w:r>
-    </w:p>
-    <w:p>
-      <w:pPr>
-        <w:pStyle w:val="af1"/>
-        <w:shd w:val="clear" w:color="auto" w:fill="FFFFFF"/>
-        <w:spacing w:before="0" w:beforeAutospacing="0" w:after="0" w:afterAutospacing="0"/>
-        <w:rPr>
-          <w:color w:val="000000"/>
-          <w:sz w:val="23"/>
-          <w:szCs w:val="23"/>
-          <w:lang w:val="en-US"/>
-        </w:rPr>
-      </w:pPr>
-      <w:r>
-        <w:rPr>
-          <w:color w:val="000000"/>
-          <w:sz w:val="23"/>
-          <w:szCs w:val="23"/>
-          <w:lang w:val="en-US"/>
-        </w:rPr>
-        <w:t>import random</w:t>
-      </w:r>
-    </w:p>
-    <w:p>
-      <w:pPr>
-        <w:pStyle w:val="af1"/>
-        <w:shd w:val="clear" w:color="auto" w:fill="FFFFFF"/>
-        <w:spacing w:before="0" w:beforeAutospacing="0" w:after="0" w:afterAutospacing="0"/>
-        <w:rPr>
-          <w:color w:val="000000"/>
-          <w:sz w:val="23"/>
-          <w:szCs w:val="23"/>
-          <w:lang w:val="en-US"/>
-        </w:rPr>
-      </w:pPr>
-    </w:p>
-    <w:p>
-      <w:pPr>
-        <w:pStyle w:val="af1"/>
-        <w:shd w:val="clear" w:color="auto" w:fill="FFFFFF"/>
-        <w:spacing w:before="0" w:beforeAutospacing="0" w:after="0" w:afterAutospacing="0"/>
-        <w:rPr>
-          <w:color w:val="000000"/>
-          <w:sz w:val="23"/>
-          <w:szCs w:val="23"/>
-          <w:lang w:val="en-US"/>
-        </w:rPr>
-      </w:pPr>
-      <w:r>
-        <w:rPr>
-          <w:color w:val="000000"/>
-          <w:sz w:val="23"/>
-          <w:szCs w:val="23"/>
-          <w:lang w:val="en-US"/>
-        </w:rPr>
-        <w:t>MAX_PRIME = 999999937</w:t>
-      </w:r>
-    </w:p>
-    <w:p>
-      <w:pPr>
-        <w:pStyle w:val="af1"/>
-        <w:shd w:val="clear" w:color="auto" w:fill="FFFFFF"/>
-        <w:spacing w:before="0" w:beforeAutospacing="0" w:after="0" w:afterAutospacing="0"/>
-        <w:rPr>
-          <w:color w:val="000000"/>
-          <w:sz w:val="23"/>
-          <w:szCs w:val="23"/>
-          <w:lang w:val="en-US"/>
-        </w:rPr>
-      </w:pPr>
-    </w:p>
-    <w:p>
-      <w:pPr>
-        <w:pStyle w:val="af1"/>
-        <w:shd w:val="clear" w:color="auto" w:fill="FFFFFF"/>
-        <w:spacing w:before="0" w:beforeAutospacing="0" w:after="0" w:afterAutospacing="0"/>
-        <w:rPr>
-          <w:color w:val="000000"/>
-          <w:sz w:val="23"/>
-          <w:szCs w:val="23"/>
-          <w:lang w:val="en-US"/>
-        </w:rPr>
-      </w:pPr>
-      <w:r>
-        <w:rPr>
-          <w:color w:val="000000"/>
-          <w:sz w:val="23"/>
-          <w:szCs w:val="23"/>
-          <w:lang w:val="en-US"/>
-        </w:rPr>
-        <w:t xml:space="preserve">def </w:t>
-      </w:r>
-      <w:proofErr w:type="spellStart"/>
-      <w:r>
-        <w:rPr>
-          <w:color w:val="000000"/>
-          <w:sz w:val="23"/>
-          <w:szCs w:val="23"/>
-          <w:lang w:val="en-US"/>
-        </w:rPr>
-        <w:t>is_prime</w:t>
-      </w:r>
-      <w:proofErr w:type="spellEnd"/>
-      <w:r>
-        <w:rPr>
-          <w:color w:val="000000"/>
-          <w:sz w:val="23"/>
-          <w:szCs w:val="23"/>
-          <w:lang w:val="en-US"/>
-        </w:rPr>
-        <w:t>(n): # optimized trial division with 6k optimization</w:t>
-      </w:r>
-    </w:p>
-    <w:p>
-      <w:pPr>
-        <w:pStyle w:val="af1"/>
-        <w:shd w:val="clear" w:color="auto" w:fill="FFFFFF"/>
-        <w:spacing w:before="0" w:beforeAutospacing="0" w:after="0" w:afterAutospacing="0"/>
-        <w:rPr>
-          <w:color w:val="000000"/>
-          <w:sz w:val="23"/>
-          <w:szCs w:val="23"/>
-          <w:lang w:val="en-US"/>
-        </w:rPr>
-      </w:pPr>
-      <w:r>
-        <w:rPr>
-          <w:color w:val="000000"/>
-          <w:sz w:val="23"/>
-          <w:szCs w:val="23"/>
-          <w:lang w:val="en-US"/>
-        </w:rPr>
-        <w:t>    if n &lt;= 1: # numbers less than or equal to 1 are not prime</w:t>
-      </w:r>
-    </w:p>
-    <w:p>
-      <w:pPr>
-        <w:pStyle w:val="af1"/>
-        <w:shd w:val="clear" w:color="auto" w:fill="FFFFFF"/>
-        <w:spacing w:before="0" w:beforeAutospacing="0" w:after="0" w:afterAutospacing="0"/>
-        <w:rPr>
-          <w:color w:val="000000"/>
-          <w:sz w:val="23"/>
-          <w:szCs w:val="23"/>
-          <w:lang w:val="en-US"/>
-        </w:rPr>
-      </w:pPr>
-      <w:r>
-        <w:rPr>
-          <w:color w:val="000000"/>
-          <w:sz w:val="23"/>
-          <w:szCs w:val="23"/>
-          <w:lang w:val="en-US"/>
-        </w:rPr>
-        <w:t>        return False</w:t>
-      </w:r>
-    </w:p>
-    <w:p>
-      <w:pPr>
-        <w:pStyle w:val="af1"/>
-        <w:shd w:val="clear" w:color="auto" w:fill="FFFFFF"/>
-        <w:spacing w:before="0" w:beforeAutospacing="0" w:after="0" w:afterAutospacing="0"/>
-        <w:rPr>
-          <w:color w:val="000000"/>
-          <w:sz w:val="23"/>
-          <w:szCs w:val="23"/>
-          <w:lang w:val="en-US"/>
-        </w:rPr>
-      </w:pPr>
-      <w:r>
-        <w:rPr>
-          <w:color w:val="000000"/>
-          <w:sz w:val="23"/>
-          <w:szCs w:val="23"/>
-          <w:lang w:val="en-US"/>
-        </w:rPr>
-        <w:t>    if n &lt;= 3:                   # 2 and 3 are prime</w:t>
-      </w:r>
-    </w:p>
-    <w:p>
-      <w:pPr>
-        <w:pStyle w:val="af1"/>
-        <w:shd w:val="clear" w:color="auto" w:fill="FFFFFF"/>
-        <w:spacing w:before="0" w:beforeAutospacing="0" w:after="0" w:afterAutospacing="0"/>
-        <w:rPr>
-          <w:color w:val="000000"/>
-          <w:sz w:val="23"/>
-          <w:szCs w:val="23"/>
-          <w:lang w:val="en-US"/>
-        </w:rPr>
-      </w:pPr>
-      <w:r>
-        <w:rPr>
-          <w:color w:val="000000"/>
-          <w:sz w:val="23"/>
-          <w:szCs w:val="23"/>
-          <w:lang w:val="en-US"/>
-        </w:rPr>
-        <w:t>        return True</w:t>
-      </w:r>
-    </w:p>
-    <w:p>
-      <w:pPr>
-        <w:pStyle w:val="af1"/>
-        <w:shd w:val="clear" w:color="auto" w:fill="FFFFFF"/>
-        <w:spacing w:before="0" w:beforeAutospacing="0" w:after="0" w:afterAutospacing="0"/>
-        <w:rPr>
-          <w:color w:val="000000"/>
-          <w:sz w:val="23"/>
-          <w:szCs w:val="23"/>
-          <w:lang w:val="en-US"/>
-        </w:rPr>
-      </w:pPr>
-      <w:r>
-        <w:rPr>
-          <w:color w:val="000000"/>
-          <w:sz w:val="23"/>
-          <w:szCs w:val="23"/>
-          <w:lang w:val="en-US"/>
-        </w:rPr>
-        <w:t>    if n % 2 == 0 or n % 3 == 0: # exclude even numbers and numbers divisible by 3</w:t>
-      </w:r>
-    </w:p>
-    <w:p>
-      <w:pPr>
-        <w:pStyle w:val="af1"/>
-        <w:shd w:val="clear" w:color="auto" w:fill="FFFFFF"/>
-        <w:spacing w:before="0" w:beforeAutospacing="0" w:after="0" w:afterAutospacing="0"/>
-        <w:rPr>
-          <w:color w:val="000000"/>
-          <w:sz w:val="23"/>
-          <w:szCs w:val="23"/>
-          <w:lang w:val="en-US"/>
-        </w:rPr>
-      </w:pPr>
-      <w:r>
-        <w:rPr>
-          <w:color w:val="000000"/>
-          <w:sz w:val="23"/>
-          <w:szCs w:val="23"/>
-          <w:lang w:val="en-US"/>
-        </w:rPr>
-        <w:t>        return False</w:t>
-      </w:r>
-    </w:p>
-    <w:p>
-      <w:pPr>
-        <w:pStyle w:val="af1"/>
-        <w:shd w:val="clear" w:color="auto" w:fill="FFFFFF"/>
-        <w:spacing w:before="0" w:beforeAutospacing="0" w:after="0" w:afterAutospacing="0"/>
-        <w:rPr>
-          <w:color w:val="000000"/>
-          <w:sz w:val="23"/>
-          <w:szCs w:val="23"/>
-          <w:lang w:val="en-US"/>
-        </w:rPr>
-      </w:pPr>
-      <w:r>
-        <w:rPr>
-          <w:color w:val="000000"/>
-          <w:sz w:val="23"/>
-          <w:szCs w:val="23"/>
-          <w:lang w:val="en-US"/>
-        </w:rPr>
-        <w:t>    if n &gt; MAX_PRIME:</w:t>
-      </w:r>
-    </w:p>
-    <w:p>
-      <w:pPr>
-        <w:pStyle w:val="af1"/>
-        <w:shd w:val="clear" w:color="auto" w:fill="FFFFFF"/>
-        <w:spacing w:before="0" w:beforeAutospacing="0" w:after="0" w:afterAutospacing="0"/>
-        <w:rPr>
-          <w:color w:val="000000"/>
-          <w:sz w:val="23"/>
-          <w:szCs w:val="23"/>
-          <w:lang w:val="en-US"/>
-        </w:rPr>
-      </w:pPr>
-      <w:r>
-        <w:rPr>
-          <w:color w:val="000000"/>
-          <w:sz w:val="23"/>
-          <w:szCs w:val="23"/>
-          <w:lang w:val="en-US"/>
-        </w:rPr>
-        <w:t xml:space="preserve">        raise </w:t>
-      </w:r>
-      <w:proofErr w:type="gramStart"/>
-      <w:r>
-        <w:rPr>
-          <w:color w:val="000000"/>
-          <w:sz w:val="23"/>
-          <w:szCs w:val="23"/>
-          <w:lang w:val="en-US"/>
-        </w:rPr>
-        <w:t>Exception(</w:t>
-      </w:r>
-      <w:proofErr w:type="gramEnd"/>
-      <w:r>
-        <w:rPr>
-          <w:color w:val="000000"/>
-          <w:sz w:val="23"/>
-          <w:szCs w:val="23"/>
-          <w:lang w:val="en-US"/>
-        </w:rPr>
-        <w:t>'obtained a number exceeding the MAX_PRIME')</w:t>
-      </w:r>
-    </w:p>
-    <w:p>
-      <w:pPr>
-        <w:pStyle w:val="af1"/>
-        <w:shd w:val="clear" w:color="auto" w:fill="FFFFFF"/>
-        <w:spacing w:before="0" w:beforeAutospacing="0" w:after="0" w:afterAutospacing="0"/>
-        <w:rPr>
-          <w:color w:val="000000"/>
-          <w:sz w:val="23"/>
-          <w:szCs w:val="23"/>
-          <w:lang w:val="en-US"/>
-        </w:rPr>
-      </w:pPr>
-      <w:r>
-        <w:rPr>
-          <w:color w:val="000000"/>
-          <w:sz w:val="23"/>
-          <w:szCs w:val="23"/>
-          <w:lang w:val="en-US"/>
-        </w:rPr>
-        <w:t xml:space="preserve">    </w:t>
-      </w:r>
-    </w:p>
-    <w:p>
-      <w:pPr>
-        <w:pStyle w:val="af1"/>
-        <w:shd w:val="clear" w:color="auto" w:fill="FFFFFF"/>
-        <w:spacing w:before="0" w:beforeAutospacing="0" w:after="0" w:afterAutospacing="0"/>
-        <w:rPr>
-          <w:color w:val="000000"/>
-          <w:sz w:val="23"/>
-          <w:szCs w:val="23"/>
-          <w:lang w:val="en-US"/>
-        </w:rPr>
-      </w:pPr>
-      <w:r>
-        <w:rPr>
-          <w:color w:val="000000"/>
-          <w:sz w:val="23"/>
-          <w:szCs w:val="23"/>
-          <w:lang w:val="en-US"/>
-        </w:rPr>
-        <w:lastRenderedPageBreak/>
-        <w:t xml:space="preserve">    </w:t>
-      </w:r>
-      <w:proofErr w:type="spellStart"/>
-      <w:r>
-        <w:rPr>
-          <w:color w:val="000000"/>
-          <w:sz w:val="23"/>
-          <w:szCs w:val="23"/>
-          <w:lang w:val="en-US"/>
-        </w:rPr>
-        <w:t>i</w:t>
-      </w:r>
-      <w:proofErr w:type="spellEnd"/>
-      <w:r>
-        <w:rPr>
-          <w:color w:val="000000"/>
-          <w:sz w:val="23"/>
-          <w:szCs w:val="23"/>
-          <w:lang w:val="en-US"/>
-        </w:rPr>
-        <w:t xml:space="preserve"> = 5 # check the divisors from 5 to sqrt(n) in increments of 6</w:t>
-      </w:r>
-    </w:p>
-    <w:p>
-      <w:pPr>
-        <w:pStyle w:val="af1"/>
-        <w:shd w:val="clear" w:color="auto" w:fill="FFFFFF"/>
-        <w:spacing w:before="0" w:beforeAutospacing="0" w:after="0" w:afterAutospacing="0"/>
-        <w:rPr>
-          <w:color w:val="000000"/>
-          <w:sz w:val="23"/>
-          <w:szCs w:val="23"/>
-          <w:lang w:val="en-US"/>
-        </w:rPr>
-      </w:pPr>
-      <w:r>
-        <w:rPr>
-          <w:color w:val="000000"/>
-          <w:sz w:val="23"/>
-          <w:szCs w:val="23"/>
-          <w:lang w:val="en-US"/>
-        </w:rPr>
-        <w:t xml:space="preserve">    while </w:t>
-      </w:r>
-      <w:proofErr w:type="spellStart"/>
-      <w:r>
-        <w:rPr>
-          <w:color w:val="000000"/>
-          <w:sz w:val="23"/>
-          <w:szCs w:val="23"/>
-          <w:lang w:val="en-US"/>
-        </w:rPr>
-        <w:t>i</w:t>
-      </w:r>
-      <w:proofErr w:type="spellEnd"/>
-      <w:r>
-        <w:rPr>
-          <w:color w:val="000000"/>
-          <w:sz w:val="23"/>
-          <w:szCs w:val="23"/>
-          <w:lang w:val="en-US"/>
-        </w:rPr>
-        <w:t xml:space="preserve"> * </w:t>
-      </w:r>
-      <w:proofErr w:type="spellStart"/>
-      <w:r>
-        <w:rPr>
-          <w:color w:val="000000"/>
-          <w:sz w:val="23"/>
-          <w:szCs w:val="23"/>
-          <w:lang w:val="en-US"/>
-        </w:rPr>
-        <w:t>i</w:t>
-      </w:r>
-      <w:proofErr w:type="spellEnd"/>
-      <w:r>
-        <w:rPr>
-          <w:color w:val="000000"/>
-          <w:sz w:val="23"/>
-          <w:szCs w:val="23"/>
-          <w:lang w:val="en-US"/>
-        </w:rPr>
-        <w:t xml:space="preserve"> &lt;= n:</w:t>
-      </w:r>
-    </w:p>
-    <w:p>
-      <w:pPr>
-        <w:pStyle w:val="af1"/>
-        <w:shd w:val="clear" w:color="auto" w:fill="FFFFFF"/>
-        <w:spacing w:before="0" w:beforeAutospacing="0" w:after="0" w:afterAutospacing="0"/>
-        <w:rPr>
-          <w:color w:val="000000"/>
-          <w:sz w:val="23"/>
-          <w:szCs w:val="23"/>
-          <w:lang w:val="en-US"/>
-        </w:rPr>
-      </w:pPr>
-      <w:r>
-        <w:rPr>
-          <w:color w:val="000000"/>
-          <w:sz w:val="23"/>
-          <w:szCs w:val="23"/>
-          <w:lang w:val="en-US"/>
-        </w:rPr>
-        <w:t xml:space="preserve">        if n % </w:t>
-      </w:r>
-      <w:proofErr w:type="spellStart"/>
-      <w:r>
-        <w:rPr>
-          <w:color w:val="000000"/>
-          <w:sz w:val="23"/>
-          <w:szCs w:val="23"/>
-          <w:lang w:val="en-US"/>
-        </w:rPr>
-        <w:t>i</w:t>
-      </w:r>
-      <w:proofErr w:type="spellEnd"/>
-      <w:r>
-        <w:rPr>
-          <w:color w:val="000000"/>
-          <w:sz w:val="23"/>
-          <w:szCs w:val="23"/>
-          <w:lang w:val="en-US"/>
-        </w:rPr>
-        <w:t xml:space="preserve"> == 0 or n % (</w:t>
-      </w:r>
-      <w:proofErr w:type="spellStart"/>
-      <w:r>
-        <w:rPr>
-          <w:color w:val="000000"/>
-          <w:sz w:val="23"/>
-          <w:szCs w:val="23"/>
-          <w:lang w:val="en-US"/>
-        </w:rPr>
-        <w:t>i</w:t>
-      </w:r>
-      <w:proofErr w:type="spellEnd"/>
-      <w:r>
-        <w:rPr>
-          <w:color w:val="000000"/>
-          <w:sz w:val="23"/>
-          <w:szCs w:val="23"/>
-          <w:lang w:val="en-US"/>
-        </w:rPr>
-        <w:t xml:space="preserve"> + 2) == 0:</w:t>
-      </w:r>
-    </w:p>
-    <w:p>
-      <w:pPr>
-        <w:pStyle w:val="af1"/>
-        <w:shd w:val="clear" w:color="auto" w:fill="FFFFFF"/>
-        <w:spacing w:before="0" w:beforeAutospacing="0" w:after="0" w:afterAutospacing="0"/>
-        <w:rPr>
-          <w:color w:val="000000"/>
-          <w:sz w:val="23"/>
-          <w:szCs w:val="23"/>
-          <w:lang w:val="en-US"/>
-        </w:rPr>
-      </w:pPr>
-      <w:r>
-        <w:rPr>
-          <w:color w:val="000000"/>
-          <w:sz w:val="23"/>
-          <w:szCs w:val="23"/>
-          <w:lang w:val="en-US"/>
-        </w:rPr>
-        <w:t>            return False</w:t>
-      </w:r>
-    </w:p>
-    <w:p>
-      <w:pPr>
-        <w:pStyle w:val="af1"/>
-        <w:shd w:val="clear" w:color="auto" w:fill="FFFFFF"/>
-        <w:spacing w:before="0" w:beforeAutospacing="0" w:after="0" w:afterAutospacing="0"/>
-        <w:rPr>
-          <w:color w:val="000000"/>
-          <w:sz w:val="23"/>
-          <w:szCs w:val="23"/>
-          <w:lang w:val="en-US"/>
-        </w:rPr>
-      </w:pPr>
-      <w:r>
-        <w:rPr>
-          <w:color w:val="000000"/>
-          <w:sz w:val="23"/>
-          <w:szCs w:val="23"/>
-          <w:lang w:val="en-US"/>
-        </w:rPr>
-        <w:t xml:space="preserve">        </w:t>
-      </w:r>
-      <w:proofErr w:type="spellStart"/>
-      <w:r>
-        <w:rPr>
-          <w:color w:val="000000"/>
-          <w:sz w:val="23"/>
-          <w:szCs w:val="23"/>
-          <w:lang w:val="en-US"/>
-        </w:rPr>
-        <w:t>i</w:t>
-      </w:r>
-      <w:proofErr w:type="spellEnd"/>
-      <w:r>
-        <w:rPr>
-          <w:color w:val="000000"/>
-          <w:sz w:val="23"/>
-          <w:szCs w:val="23"/>
-          <w:lang w:val="en-US"/>
-        </w:rPr>
-        <w:t xml:space="preserve"> += 6</w:t>
-      </w:r>
-    </w:p>
-    <w:p>
-      <w:pPr>
-        <w:pStyle w:val="af1"/>
-        <w:shd w:val="clear" w:color="auto" w:fill="FFFFFF"/>
-        <w:spacing w:before="0" w:beforeAutospacing="0" w:after="0" w:afterAutospacing="0"/>
-        <w:rPr>
-          <w:color w:val="000000"/>
-          <w:sz w:val="23"/>
-          <w:szCs w:val="23"/>
-          <w:lang w:val="en-US"/>
-        </w:rPr>
-      </w:pPr>
-    </w:p>
-    <w:p>
-      <w:pPr>
-        <w:pStyle w:val="af1"/>
-        <w:shd w:val="clear" w:color="auto" w:fill="FFFFFF"/>
-        <w:spacing w:before="0" w:beforeAutospacing="0" w:after="0" w:afterAutospacing="0"/>
-        <w:rPr>
-          <w:color w:val="000000"/>
-          <w:sz w:val="23"/>
-          <w:szCs w:val="23"/>
-          <w:lang w:val="en-US"/>
-        </w:rPr>
-      </w:pPr>
-      <w:r>
-        <w:rPr>
-          <w:color w:val="000000"/>
-          <w:sz w:val="23"/>
-          <w:szCs w:val="23"/>
-          <w:lang w:val="en-US"/>
-        </w:rPr>
-        <w:t>    return True</w:t>
-      </w:r>
-    </w:p>
-    <w:p>
-      <w:pPr>
-        <w:pStyle w:val="af1"/>
-        <w:shd w:val="clear" w:color="auto" w:fill="FFFFFF"/>
-        <w:spacing w:before="0" w:beforeAutospacing="0" w:after="0" w:afterAutospacing="0"/>
-        <w:rPr>
-          <w:color w:val="000000"/>
-          <w:sz w:val="23"/>
-          <w:szCs w:val="23"/>
-          <w:lang w:val="en-US"/>
-        </w:rPr>
-      </w:pPr>
-    </w:p>
-    <w:p>
-      <w:pPr>
-        <w:pStyle w:val="af1"/>
-        <w:shd w:val="clear" w:color="auto" w:fill="FFFFFF"/>
-        <w:spacing w:before="0" w:beforeAutospacing="0" w:after="0" w:afterAutospacing="0"/>
-        <w:rPr>
-          <w:color w:val="000000"/>
-          <w:sz w:val="23"/>
-          <w:szCs w:val="23"/>
-          <w:lang w:val="en-US"/>
-        </w:rPr>
-      </w:pPr>
-      <w:r>
-        <w:rPr>
-          <w:color w:val="000000"/>
-          <w:sz w:val="23"/>
-          <w:szCs w:val="23"/>
-          <w:lang w:val="en-US"/>
-        </w:rPr>
-        <w:t xml:space="preserve">def </w:t>
-      </w:r>
-      <w:proofErr w:type="spellStart"/>
-      <w:r>
-        <w:rPr>
-          <w:color w:val="000000"/>
-          <w:sz w:val="23"/>
-          <w:szCs w:val="23"/>
-          <w:lang w:val="en-US"/>
-        </w:rPr>
-        <w:t>prime_</w:t>
-      </w:r>
-      <w:proofErr w:type="gramStart"/>
-      <w:r>
-        <w:rPr>
-          <w:color w:val="000000"/>
-          <w:sz w:val="23"/>
-          <w:szCs w:val="23"/>
-          <w:lang w:val="en-US"/>
-        </w:rPr>
-        <w:t>factorize</w:t>
-      </w:r>
-      <w:proofErr w:type="spellEnd"/>
-      <w:r>
-        <w:rPr>
-          <w:color w:val="000000"/>
-          <w:sz w:val="23"/>
-          <w:szCs w:val="23"/>
-          <w:lang w:val="en-US"/>
-        </w:rPr>
-        <w:t>(</w:t>
-      </w:r>
-      <w:proofErr w:type="gramEnd"/>
-      <w:r>
-        <w:rPr>
-          <w:color w:val="000000"/>
-          <w:sz w:val="23"/>
-          <w:szCs w:val="23"/>
-          <w:lang w:val="en-US"/>
-        </w:rPr>
-        <w:t>num, k=2):</w:t>
-      </w:r>
-    </w:p>
-    <w:p>
-      <w:pPr>
-        <w:pStyle w:val="af1"/>
-        <w:shd w:val="clear" w:color="auto" w:fill="FFFFFF"/>
-        <w:spacing w:before="0" w:beforeAutospacing="0" w:after="0" w:afterAutospacing="0"/>
-        <w:rPr>
-          <w:color w:val="000000"/>
-          <w:sz w:val="23"/>
-          <w:szCs w:val="23"/>
-          <w:lang w:val="en-US"/>
-        </w:rPr>
-      </w:pPr>
-      <w:r>
-        <w:rPr>
-          <w:color w:val="000000"/>
-          <w:sz w:val="23"/>
-          <w:szCs w:val="23"/>
-          <w:lang w:val="en-US"/>
-        </w:rPr>
-        <w:t>    factors = []</w:t>
-      </w:r>
-    </w:p>
-    <w:p>
-      <w:pPr>
-        <w:pStyle w:val="af1"/>
-        <w:shd w:val="clear" w:color="auto" w:fill="FFFFFF"/>
-        <w:spacing w:before="0" w:beforeAutospacing="0" w:after="0" w:afterAutospacing="0"/>
-        <w:rPr>
-          <w:color w:val="000000"/>
-          <w:sz w:val="23"/>
-          <w:szCs w:val="23"/>
-          <w:lang w:val="en-US"/>
-        </w:rPr>
-      </w:pPr>
-      <w:r>
-        <w:rPr>
-          <w:color w:val="000000"/>
-          <w:sz w:val="23"/>
-          <w:szCs w:val="23"/>
-          <w:lang w:val="en-US"/>
-        </w:rPr>
-        <w:t xml:space="preserve">    </w:t>
-      </w:r>
-    </w:p>
-    <w:p>
-      <w:pPr>
-        <w:pStyle w:val="af1"/>
-        <w:shd w:val="clear" w:color="auto" w:fill="FFFFFF"/>
-        <w:spacing w:before="0" w:beforeAutospacing="0" w:after="0" w:afterAutospacing="0"/>
-        <w:rPr>
-          <w:color w:val="000000"/>
-          <w:sz w:val="23"/>
-          <w:szCs w:val="23"/>
-          <w:lang w:val="en-US"/>
-        </w:rPr>
-      </w:pPr>
-      <w:r>
-        <w:rPr>
-          <w:color w:val="000000"/>
-          <w:sz w:val="23"/>
-          <w:szCs w:val="23"/>
-          <w:lang w:val="en-US"/>
-        </w:rPr>
-        <w:t>    while num &gt; 1:</w:t>
-      </w:r>
-    </w:p>
-    <w:p>
-      <w:pPr>
-        <w:pStyle w:val="af1"/>
-        <w:shd w:val="clear" w:color="auto" w:fill="FFFFFF"/>
-        <w:spacing w:before="0" w:beforeAutospacing="0" w:after="0" w:afterAutospacing="0"/>
-        <w:rPr>
-          <w:color w:val="000000"/>
-          <w:sz w:val="23"/>
-          <w:szCs w:val="23"/>
-          <w:lang w:val="en-US"/>
-        </w:rPr>
-      </w:pPr>
-      <w:r>
-        <w:rPr>
-          <w:color w:val="000000"/>
-          <w:sz w:val="23"/>
-          <w:szCs w:val="23"/>
-          <w:lang w:val="en-US"/>
-        </w:rPr>
-        <w:t xml:space="preserve">        if </w:t>
-      </w:r>
-      <w:proofErr w:type="spellStart"/>
-      <w:r>
-        <w:rPr>
-          <w:color w:val="000000"/>
-          <w:sz w:val="23"/>
-          <w:szCs w:val="23"/>
-          <w:lang w:val="en-US"/>
-        </w:rPr>
-        <w:t>is_prime</w:t>
-      </w:r>
-      <w:proofErr w:type="spellEnd"/>
-      <w:r>
-        <w:rPr>
-          <w:color w:val="000000"/>
-          <w:sz w:val="23"/>
-          <w:szCs w:val="23"/>
-          <w:lang w:val="en-US"/>
-        </w:rPr>
-        <w:t>(num):</w:t>
-      </w:r>
-    </w:p>
-    <w:p>
-      <w:pPr>
-        <w:pStyle w:val="af1"/>
-        <w:shd w:val="clear" w:color="auto" w:fill="FFFFFF"/>
-        <w:spacing w:before="0" w:beforeAutospacing="0" w:after="0" w:afterAutospacing="0"/>
-        <w:rPr>
-          <w:color w:val="000000"/>
-          <w:sz w:val="23"/>
-          <w:szCs w:val="23"/>
-          <w:lang w:val="en-US"/>
-        </w:rPr>
-      </w:pPr>
-      <w:r>
-        <w:rPr>
-          <w:color w:val="000000"/>
-          <w:sz w:val="23"/>
-          <w:szCs w:val="23"/>
-          <w:lang w:val="en-US"/>
-        </w:rPr>
-        <w:t xml:space="preserve">            </w:t>
-      </w:r>
-      <w:proofErr w:type="spellStart"/>
-      <w:proofErr w:type="gramStart"/>
-      <w:r>
-        <w:rPr>
-          <w:color w:val="000000"/>
-          <w:sz w:val="23"/>
-          <w:szCs w:val="23"/>
-          <w:lang w:val="en-US"/>
-        </w:rPr>
-        <w:t>factors.append</w:t>
-      </w:r>
-      <w:proofErr w:type="spellEnd"/>
-      <w:proofErr w:type="gramEnd"/>
-      <w:r>
-        <w:rPr>
-          <w:color w:val="000000"/>
-          <w:sz w:val="23"/>
-          <w:szCs w:val="23"/>
-          <w:lang w:val="en-US"/>
-        </w:rPr>
-        <w:t>(num)</w:t>
-      </w:r>
-    </w:p>
-    <w:p>
-      <w:pPr>
-        <w:pStyle w:val="af1"/>
-        <w:shd w:val="clear" w:color="auto" w:fill="FFFFFF"/>
-        <w:spacing w:before="0" w:beforeAutospacing="0" w:after="0" w:afterAutospacing="0"/>
-        <w:rPr>
-          <w:color w:val="000000"/>
-          <w:sz w:val="23"/>
-          <w:szCs w:val="23"/>
-          <w:lang w:val="en-US"/>
-        </w:rPr>
-      </w:pPr>
-      <w:r>
-        <w:rPr>
-          <w:color w:val="000000"/>
-          <w:sz w:val="23"/>
-          <w:szCs w:val="23"/>
-          <w:lang w:val="en-US"/>
-        </w:rPr>
-        <w:t>            break</w:t>
-      </w:r>
-    </w:p>
-    <w:p>
-      <w:pPr>
-        <w:pStyle w:val="af1"/>
-        <w:shd w:val="clear" w:color="auto" w:fill="FFFFFF"/>
-        <w:spacing w:before="0" w:beforeAutospacing="0" w:after="0" w:afterAutospacing="0"/>
-        <w:rPr>
-          <w:color w:val="000000"/>
-          <w:sz w:val="23"/>
-          <w:szCs w:val="23"/>
-          <w:lang w:val="en-US"/>
-        </w:rPr>
-      </w:pPr>
-      <w:r>
-        <w:rPr>
-          <w:color w:val="000000"/>
-          <w:sz w:val="23"/>
-          <w:szCs w:val="23"/>
-          <w:lang w:val="en-US"/>
-        </w:rPr>
-        <w:t xml:space="preserve">        </w:t>
-      </w:r>
-      <w:proofErr w:type="spellStart"/>
-      <w:r>
-        <w:rPr>
-          <w:color w:val="000000"/>
-          <w:sz w:val="23"/>
-          <w:szCs w:val="23"/>
-          <w:lang w:val="en-US"/>
-        </w:rPr>
-        <w:t>elif</w:t>
-      </w:r>
-      <w:proofErr w:type="spellEnd"/>
-      <w:r>
-        <w:rPr>
-          <w:color w:val="000000"/>
-          <w:sz w:val="23"/>
-          <w:szCs w:val="23"/>
-          <w:lang w:val="en-US"/>
-        </w:rPr>
-        <w:t xml:space="preserve"> num % k == 0:</w:t>
-      </w:r>
-    </w:p>
-    <w:p>
-      <w:pPr>
-        <w:pStyle w:val="af1"/>
-        <w:shd w:val="clear" w:color="auto" w:fill="FFFFFF"/>
-        <w:spacing w:before="0" w:beforeAutospacing="0" w:after="0" w:afterAutospacing="0"/>
-        <w:rPr>
-          <w:color w:val="000000"/>
-          <w:sz w:val="23"/>
-          <w:szCs w:val="23"/>
-          <w:lang w:val="en-US"/>
-        </w:rPr>
-      </w:pPr>
-      <w:r>
-        <w:rPr>
-          <w:color w:val="000000"/>
-          <w:sz w:val="23"/>
-          <w:szCs w:val="23"/>
-          <w:lang w:val="en-US"/>
-        </w:rPr>
-        <w:t xml:space="preserve">            </w:t>
-      </w:r>
-      <w:proofErr w:type="spellStart"/>
-      <w:proofErr w:type="gramStart"/>
-      <w:r>
-        <w:rPr>
-          <w:color w:val="000000"/>
-          <w:sz w:val="23"/>
-          <w:szCs w:val="23"/>
-          <w:lang w:val="en-US"/>
-        </w:rPr>
-        <w:t>factors.append</w:t>
-      </w:r>
-      <w:proofErr w:type="spellEnd"/>
-      <w:proofErr w:type="gramEnd"/>
-      <w:r>
-        <w:rPr>
-          <w:color w:val="000000"/>
-          <w:sz w:val="23"/>
-          <w:szCs w:val="23"/>
-          <w:lang w:val="en-US"/>
-        </w:rPr>
-        <w:t>(k)</w:t>
-      </w:r>
-    </w:p>
-    <w:p>
-      <w:pPr>
-        <w:pStyle w:val="af1"/>
-        <w:shd w:val="clear" w:color="auto" w:fill="FFFFFF"/>
-        <w:spacing w:before="0" w:beforeAutospacing="0" w:after="0" w:afterAutospacing="0"/>
-        <w:rPr>
-          <w:color w:val="000000"/>
-          <w:sz w:val="23"/>
-          <w:szCs w:val="23"/>
-          <w:lang w:val="en-US"/>
-        </w:rPr>
-      </w:pPr>
-      <w:r>
-        <w:rPr>
-          <w:color w:val="000000"/>
-          <w:sz w:val="23"/>
-          <w:szCs w:val="23"/>
-          <w:lang w:val="en-US"/>
-        </w:rPr>
-        <w:t>            num //= k</w:t>
-      </w:r>
-    </w:p>
-    <w:p>
-      <w:pPr>
-        <w:pStyle w:val="af1"/>
-        <w:shd w:val="clear" w:color="auto" w:fill="FFFFFF"/>
-        <w:spacing w:before="0" w:beforeAutospacing="0" w:after="0" w:afterAutospacing="0"/>
-        <w:rPr>
-          <w:color w:val="000000"/>
-          <w:sz w:val="23"/>
-          <w:szCs w:val="23"/>
-          <w:lang w:val="en-US"/>
-        </w:rPr>
-      </w:pPr>
-      <w:r>
-        <w:rPr>
-          <w:color w:val="000000"/>
-          <w:sz w:val="23"/>
-          <w:szCs w:val="23"/>
-          <w:lang w:val="en-US"/>
-        </w:rPr>
-        <w:t>        else:</w:t>
-      </w:r>
-    </w:p>
-    <w:p>
-      <w:pPr>
-        <w:pStyle w:val="af1"/>
-        <w:shd w:val="clear" w:color="auto" w:fill="FFFFFF"/>
-        <w:spacing w:before="0" w:beforeAutospacing="0" w:after="0" w:afterAutospacing="0"/>
-        <w:rPr>
-          <w:color w:val="000000"/>
-          <w:sz w:val="23"/>
-          <w:szCs w:val="23"/>
-          <w:lang w:val="en-US"/>
-        </w:rPr>
-      </w:pPr>
-      <w:r>
-        <w:rPr>
-          <w:color w:val="000000"/>
-          <w:sz w:val="23"/>
-          <w:szCs w:val="23"/>
-          <w:lang w:val="en-US"/>
-        </w:rPr>
-        <w:t>            k += 1</w:t>
-      </w:r>
-    </w:p>
-    <w:p>
-      <w:pPr>
-        <w:pStyle w:val="af1"/>
-        <w:shd w:val="clear" w:color="auto" w:fill="FFFFFF"/>
-        <w:spacing w:before="0" w:beforeAutospacing="0" w:after="0" w:afterAutospacing="0"/>
-        <w:rPr>
-          <w:color w:val="000000"/>
-          <w:sz w:val="23"/>
-          <w:szCs w:val="23"/>
-          <w:lang w:val="en-US"/>
-        </w:rPr>
-      </w:pPr>
-      <w:r>
-        <w:rPr>
-          <w:color w:val="000000"/>
-          <w:sz w:val="23"/>
-          <w:szCs w:val="23"/>
-          <w:lang w:val="en-US"/>
-        </w:rPr>
-        <w:t xml:space="preserve">    </w:t>
-      </w:r>
-    </w:p>
-    <w:p>
-      <w:pPr>
-        <w:pStyle w:val="af1"/>
-        <w:shd w:val="clear" w:color="auto" w:fill="FFFFFF"/>
-        <w:spacing w:before="0" w:beforeAutospacing="0" w:after="0" w:afterAutospacing="0"/>
-        <w:rPr>
-          <w:color w:val="000000"/>
-          <w:sz w:val="23"/>
-          <w:szCs w:val="23"/>
-          <w:lang w:val="en-US"/>
-        </w:rPr>
-      </w:pPr>
-      <w:r>
-        <w:rPr>
-          <w:color w:val="000000"/>
-          <w:sz w:val="23"/>
-          <w:szCs w:val="23"/>
-          <w:lang w:val="en-US"/>
-        </w:rPr>
-        <w:t>    return factors</w:t>
-      </w:r>
-    </w:p>
-    <w:p>
-      <w:pPr>
-        <w:pStyle w:val="af1"/>
-        <w:shd w:val="clear" w:color="auto" w:fill="FFFFFF"/>
-        <w:spacing w:before="0" w:beforeAutospacing="0" w:after="0" w:afterAutospacing="0"/>
-        <w:rPr>
-          <w:color w:val="000000"/>
-          <w:sz w:val="23"/>
-          <w:szCs w:val="23"/>
-          <w:lang w:val="en-US"/>
-        </w:rPr>
-      </w:pPr>
-    </w:p>
-    <w:p>
-      <w:pPr>
-        <w:pStyle w:val="af1"/>
-        <w:shd w:val="clear" w:color="auto" w:fill="FFFFFF"/>
-        <w:spacing w:before="0" w:beforeAutospacing="0" w:after="0" w:afterAutospacing="0"/>
-        <w:rPr>
-          <w:color w:val="000000"/>
-          <w:sz w:val="23"/>
-          <w:szCs w:val="23"/>
-          <w:lang w:val="en-US"/>
-        </w:rPr>
-      </w:pPr>
-      <w:proofErr w:type="spellStart"/>
-      <w:r>
-        <w:rPr>
-          <w:color w:val="000000"/>
-          <w:sz w:val="23"/>
-          <w:szCs w:val="23"/>
-          <w:lang w:val="en-US"/>
-        </w:rPr>
-        <w:t>get_random_number</w:t>
-      </w:r>
-      <w:proofErr w:type="spellEnd"/>
-      <w:r>
-        <w:rPr>
-          <w:color w:val="000000"/>
-          <w:sz w:val="23"/>
-          <w:szCs w:val="23"/>
-          <w:lang w:val="en-US"/>
-        </w:rPr>
-        <w:t xml:space="preserve"> = lambda: </w:t>
-      </w:r>
-      <w:proofErr w:type="spellStart"/>
-      <w:proofErr w:type="gramStart"/>
-      <w:r>
-        <w:rPr>
-          <w:color w:val="000000"/>
-          <w:sz w:val="23"/>
-          <w:szCs w:val="23"/>
-          <w:lang w:val="en-US"/>
-        </w:rPr>
-        <w:t>random.randint</w:t>
-      </w:r>
-      <w:proofErr w:type="spellEnd"/>
-      <w:proofErr w:type="gramEnd"/>
-      <w:r>
-        <w:rPr>
-          <w:color w:val="000000"/>
-          <w:sz w:val="23"/>
-          <w:szCs w:val="23"/>
-          <w:lang w:val="en-US"/>
-        </w:rPr>
-        <w:t>(2, MAX_PRIME - 1)</w:t>
-      </w:r>
-    </w:p>
-    <w:p>
-      <w:pPr>
-        <w:pStyle w:val="af1"/>
-        <w:shd w:val="clear" w:color="auto" w:fill="FFFFFF"/>
-        <w:spacing w:before="0" w:beforeAutospacing="0" w:after="0" w:afterAutospacing="0"/>
-        <w:rPr>
-          <w:color w:val="000000"/>
-          <w:sz w:val="23"/>
-          <w:szCs w:val="23"/>
-          <w:lang w:val="en-US"/>
-        </w:rPr>
-      </w:pPr>
-    </w:p>
-    <w:p>
-      <w:pPr>
-        <w:pStyle w:val="af1"/>
-        <w:shd w:val="clear" w:color="auto" w:fill="FFFFFF"/>
-        <w:spacing w:before="0" w:beforeAutospacing="0" w:after="0" w:afterAutospacing="0"/>
-        <w:rPr>
-          <w:color w:val="000000"/>
-          <w:sz w:val="23"/>
-          <w:szCs w:val="23"/>
-          <w:lang w:val="en-US"/>
-        </w:rPr>
-      </w:pPr>
-      <w:r>
-        <w:rPr>
-          <w:color w:val="000000"/>
-          <w:sz w:val="23"/>
-          <w:szCs w:val="23"/>
-          <w:lang w:val="en-US"/>
-        </w:rPr>
-        <w:t xml:space="preserve">def </w:t>
-      </w:r>
-      <w:proofErr w:type="spellStart"/>
-      <w:r>
-        <w:rPr>
-          <w:color w:val="000000"/>
-          <w:sz w:val="23"/>
-          <w:szCs w:val="23"/>
-          <w:lang w:val="en-US"/>
-        </w:rPr>
-        <w:t>generate_primes</w:t>
-      </w:r>
-      <w:proofErr w:type="spellEnd"/>
-      <w:r>
-        <w:rPr>
-          <w:color w:val="000000"/>
-          <w:sz w:val="23"/>
-          <w:szCs w:val="23"/>
-          <w:lang w:val="en-US"/>
-        </w:rPr>
-        <w:t>(size): # generating an array of numbers</w:t>
-      </w:r>
-    </w:p>
-    <w:p>
-      <w:pPr>
-        <w:pStyle w:val="af1"/>
-        <w:shd w:val="clear" w:color="auto" w:fill="FFFFFF"/>
-        <w:spacing w:before="0" w:beforeAutospacing="0" w:after="0" w:afterAutospacing="0"/>
-        <w:rPr>
-          <w:color w:val="000000"/>
-          <w:sz w:val="23"/>
-          <w:szCs w:val="23"/>
-          <w:lang w:val="en-US"/>
-        </w:rPr>
-      </w:pPr>
-      <w:r>
-        <w:rPr>
-          <w:color w:val="000000"/>
-          <w:sz w:val="23"/>
-          <w:szCs w:val="23"/>
-          <w:lang w:val="en-US"/>
-        </w:rPr>
-        <w:t>    primes = []</w:t>
-      </w:r>
-    </w:p>
-    <w:p>
-      <w:pPr>
-        <w:pStyle w:val="af1"/>
-        <w:shd w:val="clear" w:color="auto" w:fill="FFFFFF"/>
-        <w:spacing w:before="0" w:beforeAutospacing="0" w:after="0" w:afterAutospacing="0"/>
-        <w:rPr>
-          <w:color w:val="000000"/>
-          <w:sz w:val="23"/>
-          <w:szCs w:val="23"/>
-          <w:lang w:val="en-US"/>
-        </w:rPr>
-      </w:pPr>
-      <w:r>
-        <w:rPr>
-          <w:color w:val="000000"/>
-          <w:sz w:val="23"/>
-          <w:szCs w:val="23"/>
-          <w:lang w:val="en-US"/>
-        </w:rPr>
-        <w:t xml:space="preserve">    while </w:t>
-      </w:r>
-      <w:proofErr w:type="spellStart"/>
-      <w:r>
-        <w:rPr>
-          <w:color w:val="000000"/>
-          <w:sz w:val="23"/>
-          <w:szCs w:val="23"/>
-          <w:lang w:val="en-US"/>
-        </w:rPr>
-        <w:t>len</w:t>
-      </w:r>
-      <w:proofErr w:type="spellEnd"/>
-      <w:r>
-        <w:rPr>
-          <w:color w:val="000000"/>
-          <w:sz w:val="23"/>
-          <w:szCs w:val="23"/>
-          <w:lang w:val="en-US"/>
-        </w:rPr>
-        <w:t>(primes) &lt; size:</w:t>
-      </w:r>
-    </w:p>
-    <w:p>
-      <w:pPr>
-        <w:pStyle w:val="af1"/>
-        <w:shd w:val="clear" w:color="auto" w:fill="FFFFFF"/>
-        <w:spacing w:before="0" w:beforeAutospacing="0" w:after="0" w:afterAutospacing="0"/>
-        <w:rPr>
-          <w:color w:val="000000"/>
-          <w:sz w:val="23"/>
-          <w:szCs w:val="23"/>
-          <w:lang w:val="en-US"/>
-        </w:rPr>
-      </w:pPr>
-      <w:r>
-        <w:rPr>
-          <w:color w:val="000000"/>
-          <w:sz w:val="23"/>
-          <w:szCs w:val="23"/>
-          <w:lang w:val="en-US"/>
-        </w:rPr>
-        <w:t xml:space="preserve">        prime = </w:t>
-      </w:r>
-      <w:proofErr w:type="spellStart"/>
-      <w:r>
-        <w:rPr>
-          <w:color w:val="000000"/>
-          <w:sz w:val="23"/>
-          <w:szCs w:val="23"/>
-          <w:lang w:val="en-US"/>
-        </w:rPr>
-        <w:t>get_random_</w:t>
-      </w:r>
-      <w:proofErr w:type="gramStart"/>
-      <w:r>
-        <w:rPr>
-          <w:color w:val="000000"/>
-          <w:sz w:val="23"/>
-          <w:szCs w:val="23"/>
-          <w:lang w:val="en-US"/>
-        </w:rPr>
-        <w:t>number</w:t>
-      </w:r>
-      <w:proofErr w:type="spellEnd"/>
-      <w:r>
-        <w:rPr>
-          <w:color w:val="000000"/>
-          <w:sz w:val="23"/>
-          <w:szCs w:val="23"/>
-          <w:lang w:val="en-US"/>
-        </w:rPr>
-        <w:t>(</w:t>
-      </w:r>
-      <w:proofErr w:type="gramEnd"/>
-      <w:r>
-        <w:rPr>
-          <w:color w:val="000000"/>
-          <w:sz w:val="23"/>
-          <w:szCs w:val="23"/>
-          <w:lang w:val="en-US"/>
-        </w:rPr>
-        <w:t>)</w:t>
-      </w:r>
-    </w:p>
-    <w:p>
-      <w:pPr>
-        <w:pStyle w:val="af1"/>
-        <w:shd w:val="clear" w:color="auto" w:fill="FFFFFF"/>
-        <w:spacing w:before="0" w:beforeAutospacing="0" w:after="0" w:afterAutospacing="0"/>
-        <w:rPr>
-          <w:color w:val="000000"/>
-          <w:sz w:val="23"/>
-          <w:szCs w:val="23"/>
-          <w:lang w:val="en-US"/>
-        </w:rPr>
-      </w:pPr>
-      <w:r>
-        <w:rPr>
-          <w:color w:val="000000"/>
-          <w:sz w:val="23"/>
-          <w:szCs w:val="23"/>
-          <w:lang w:val="en-US"/>
-        </w:rPr>
-        <w:t xml:space="preserve">        </w:t>
-      </w:r>
-      <w:proofErr w:type="spellStart"/>
-      <w:proofErr w:type="gramStart"/>
-      <w:r>
-        <w:rPr>
-          <w:color w:val="000000"/>
-          <w:sz w:val="23"/>
-          <w:szCs w:val="23"/>
-          <w:lang w:val="en-US"/>
-        </w:rPr>
-        <w:t>primes.append</w:t>
-      </w:r>
-      <w:proofErr w:type="spellEnd"/>
-      <w:proofErr w:type="gramEnd"/>
-      <w:r>
-        <w:rPr>
-          <w:color w:val="000000"/>
-          <w:sz w:val="23"/>
-          <w:szCs w:val="23"/>
-          <w:lang w:val="en-US"/>
-        </w:rPr>
-        <w:t>(prime)</w:t>
-      </w:r>
-    </w:p>
-    <w:p>
-      <w:pPr>
-        <w:pStyle w:val="af1"/>
-        <w:shd w:val="clear" w:color="auto" w:fill="FFFFFF"/>
-        <w:spacing w:before="0" w:beforeAutospacing="0" w:after="0" w:afterAutospacing="0"/>
-        <w:rPr>
-          <w:color w:val="000000"/>
-          <w:sz w:val="23"/>
-          <w:szCs w:val="23"/>
-          <w:lang w:val="en-US"/>
-        </w:rPr>
-      </w:pPr>
-      <w:r>
-        <w:rPr>
-          <w:color w:val="000000"/>
-          <w:sz w:val="23"/>
-          <w:szCs w:val="23"/>
-          <w:lang w:val="en-US"/>
-        </w:rPr>
-        <w:t>    return primes</w:t>
-      </w:r>
-    </w:p>
-    <w:p>
-      <w:pPr>
-        <w:pStyle w:val="af1"/>
-        <w:shd w:val="clear" w:color="auto" w:fill="FFFFFF"/>
-        <w:spacing w:before="0" w:beforeAutospacing="0" w:after="0" w:afterAutospacing="0"/>
-        <w:rPr>
-          <w:b/>
-          <w:bCs/>
-          <w:color w:val="000000"/>
-          <w:sz w:val="23"/>
-          <w:szCs w:val="23"/>
-          <w:lang w:val="en-US"/>
-        </w:rPr>
-      </w:pPr>
-    </w:p>
-    <w:p>
-      <w:pPr>
-        <w:pStyle w:val="af1"/>
-        <w:shd w:val="clear" w:color="auto" w:fill="FFFFFF"/>
-        <w:spacing w:before="0" w:beforeAutospacing="0" w:after="0" w:afterAutospacing="0"/>
-        <w:rPr>
-          <w:b/>
-          <w:bCs/>
-          <w:color w:val="000000"/>
-          <w:sz w:val="23"/>
-          <w:szCs w:val="23"/>
-          <w:lang w:val="en-US"/>
-        </w:rPr>
-      </w:pPr>
-      <w:r>
-        <w:rPr>
-          <w:b/>
-          <w:bCs/>
-          <w:color w:val="000000"/>
-          <w:sz w:val="23"/>
-          <w:szCs w:val="23"/>
-          <w:lang w:val="en-US"/>
-        </w:rPr>
-        <w:t>fast_factorize.</w:t>
-      </w:r>
-      <w:r>
-        <w:rPr>
-          <w:b/>
-          <w:bCs/>
-          <w:color w:val="000000"/>
-          <w:sz w:val="23"/>
-          <w:szCs w:val="23"/>
-          <w:lang w:val="en-US"/>
-        </w:rPr>
-        <w:t>cpp</w:t>
+        <w:t>fast_factorize.cpp</w:t>
       </w:r>
     </w:p>
     <w:p>
@@ -11767,6 +12014,7 @@
   <w:style w:type="character" w:default="1" w:styleId="a0">
     <w:name w:val="Default Paragraph Font"/>
     <w:uiPriority w:val="1"/>
+    <w:semiHidden/>
     <w:unhideWhenUsed/>
   </w:style>
   <w:style w:type="table" w:default="1" w:styleId="a1">

</xml_diff>